<commit_message>
refatorando os cvs e colocando em sintonia
</commit_message>
<xml_diff>
--- a/Curriculum Miguel Manjate.docx
+++ b/Curriculum Miguel Manjate.docx
@@ -13,8 +13,6 @@
           <w:lang w:val="en-US"/>
         </w:rPr>
       </w:pPr>
-      <w:bookmarkStart w:id="0" w:name="_GoBack"/>
-      <w:bookmarkEnd w:id="0"/>
     </w:p>
     <w:p>
       <w:pPr>
@@ -103,18 +101,8 @@
           <w:sz w:val="24"/>
           <w:szCs w:val="24"/>
         </w:rPr>
-        <w:t xml:space="preserve">                               Miguel Timóteo Ambrósio </w:t>
-      </w:r>
-      <w:proofErr w:type="spellStart"/>
-      <w:r>
-        <w:rPr>
-          <w:rFonts w:ascii="Times New Roman" w:hAnsi="Times New Roman" w:cs="Times New Roman"/>
-          <w:sz w:val="24"/>
-          <w:szCs w:val="24"/>
-        </w:rPr>
-        <w:t>Manjate</w:t>
-      </w:r>
-      <w:proofErr w:type="spellEnd"/>
+        <w:t xml:space="preserve">                               Miguel Timóteo Ambrósio Manjate</w:t>
+      </w:r>
     </w:p>
     <w:p>
       <w:pPr>
@@ -221,25 +209,7 @@
           <w:sz w:val="24"/>
           <w:szCs w:val="24"/>
         </w:rPr>
-        <w:t xml:space="preserve">        20 de </w:t>
-      </w:r>
-      <w:proofErr w:type="gramStart"/>
-      <w:r>
-        <w:rPr>
-          <w:rFonts w:ascii="Times New Roman" w:hAnsi="Times New Roman" w:cs="Times New Roman"/>
-          <w:sz w:val="24"/>
-          <w:szCs w:val="24"/>
-        </w:rPr>
-        <w:t>Setembro</w:t>
-      </w:r>
-      <w:proofErr w:type="gramEnd"/>
-      <w:r>
-        <w:rPr>
-          <w:rFonts w:ascii="Times New Roman" w:hAnsi="Times New Roman" w:cs="Times New Roman"/>
-          <w:sz w:val="24"/>
-          <w:szCs w:val="24"/>
-        </w:rPr>
-        <w:t xml:space="preserve"> de 1990</w:t>
+        <w:t xml:space="preserve">        20 de Setembro de 1990</w:t>
       </w:r>
     </w:p>
     <w:p>
@@ -266,25 +236,7 @@
           <w:sz w:val="24"/>
           <w:szCs w:val="24"/>
         </w:rPr>
-        <w:t xml:space="preserve">:                      </w:t>
-      </w:r>
-      <w:proofErr w:type="gramStart"/>
-      <w:r>
-        <w:rPr>
-          <w:rFonts w:ascii="Times New Roman" w:hAnsi="Times New Roman" w:cs="Times New Roman"/>
-          <w:sz w:val="24"/>
-          <w:szCs w:val="24"/>
-        </w:rPr>
-        <w:t xml:space="preserve">   (</w:t>
-      </w:r>
-      <w:proofErr w:type="gramEnd"/>
-      <w:r>
-        <w:rPr>
-          <w:rFonts w:ascii="Times New Roman" w:hAnsi="Times New Roman" w:cs="Times New Roman"/>
-          <w:sz w:val="24"/>
-          <w:szCs w:val="24"/>
-        </w:rPr>
-        <w:t xml:space="preserve">+258)844830446 </w:t>
+        <w:t xml:space="preserve">:                         (+258)844830446 </w:t>
       </w:r>
     </w:p>
     <w:p>
@@ -649,135 +601,106 @@
           <w:sz w:val="24"/>
           <w:szCs w:val="24"/>
         </w:rPr>
-        <w:t xml:space="preserve">de) Av. </w:t>
-      </w:r>
-      <w:proofErr w:type="spellStart"/>
-      <w:r>
-        <w:rPr>
-          <w:rFonts w:ascii="Times New Roman" w:hAnsi="Times New Roman" w:cs="Times New Roman"/>
-          <w:sz w:val="24"/>
-          <w:szCs w:val="24"/>
-        </w:rPr>
-        <w:t>Maguiguana</w:t>
-      </w:r>
-      <w:proofErr w:type="spellEnd"/>
-      <w:r>
-        <w:rPr>
-          <w:rFonts w:ascii="Times New Roman" w:hAnsi="Times New Roman" w:cs="Times New Roman"/>
+        <w:t xml:space="preserve">de) Av. Maguiguana </w:t>
+      </w:r>
+    </w:p>
+    <w:p>
+      <w:pPr>
+        <w:jc w:val="both"/>
+        <w:rPr>
+          <w:rFonts w:ascii="Times New Roman" w:hAnsi="Times New Roman" w:cs="Times New Roman"/>
+          <w:sz w:val="24"/>
+          <w:szCs w:val="24"/>
+        </w:rPr>
+      </w:pPr>
+      <w:r>
+        <w:rPr>
+          <w:rFonts w:ascii="Times New Roman" w:hAnsi="Times New Roman" w:cs="Times New Roman"/>
+          <w:b/>
+          <w:sz w:val="24"/>
+          <w:szCs w:val="24"/>
+        </w:rPr>
+        <w:t xml:space="preserve">Categoria Profissional: </w:t>
+      </w:r>
+      <w:r>
+        <w:rPr>
+          <w:rFonts w:ascii="Times New Roman" w:hAnsi="Times New Roman" w:cs="Times New Roman"/>
+          <w:sz w:val="24"/>
+          <w:szCs w:val="24"/>
+        </w:rPr>
+        <w:t>HIS Senior Software Developer</w:t>
+      </w:r>
+    </w:p>
+    <w:p>
+      <w:pPr>
+        <w:jc w:val="both"/>
+        <w:rPr>
+          <w:rFonts w:ascii="Times New Roman" w:hAnsi="Times New Roman" w:cs="Times New Roman"/>
+          <w:sz w:val="24"/>
+          <w:szCs w:val="24"/>
+        </w:rPr>
+      </w:pPr>
+      <w:r>
+        <w:rPr>
+          <w:rFonts w:ascii="Times New Roman" w:hAnsi="Times New Roman" w:cs="Times New Roman"/>
+          <w:b/>
+          <w:sz w:val="24"/>
+          <w:szCs w:val="24"/>
+        </w:rPr>
+        <w:t xml:space="preserve">Departamento: </w:t>
+      </w:r>
+      <w:r>
+        <w:rPr>
+          <w:rFonts w:ascii="Times New Roman" w:hAnsi="Times New Roman" w:cs="Times New Roman"/>
+          <w:sz w:val="24"/>
+          <w:szCs w:val="24"/>
+        </w:rPr>
+        <w:t xml:space="preserve">Sistema de </w:t>
+      </w:r>
+      <w:r>
+        <w:rPr>
+          <w:rFonts w:ascii="Times New Roman" w:hAnsi="Times New Roman" w:cs="Times New Roman"/>
+          <w:bCs/>
+          <w:sz w:val="24"/>
+          <w:szCs w:val="24"/>
+        </w:rPr>
+        <w:t>Informação de Saúde (SIS)</w:t>
+      </w:r>
+    </w:p>
+    <w:p>
+      <w:pPr>
+        <w:jc w:val="both"/>
+        <w:rPr>
+          <w:rFonts w:ascii="Times New Roman" w:hAnsi="Times New Roman" w:cs="Times New Roman"/>
+          <w:sz w:val="24"/>
+          <w:szCs w:val="24"/>
+        </w:rPr>
+      </w:pPr>
+      <w:r>
+        <w:rPr>
+          <w:rFonts w:ascii="Times New Roman" w:hAnsi="Times New Roman" w:cs="Times New Roman"/>
+          <w:b/>
+          <w:sz w:val="24"/>
+          <w:szCs w:val="24"/>
+        </w:rPr>
+        <w:t>Projetos:</w:t>
+      </w:r>
+      <w:r>
+        <w:rPr>
+          <w:rFonts w:ascii="Times New Roman" w:hAnsi="Times New Roman" w:cs="Times New Roman"/>
+          <w:b/>
           <w:sz w:val="24"/>
           <w:szCs w:val="24"/>
         </w:rPr>
         <w:t xml:space="preserve"> </w:t>
       </w:r>
-    </w:p>
-    <w:p>
-      <w:pPr>
-        <w:jc w:val="both"/>
-        <w:rPr>
-          <w:rFonts w:ascii="Times New Roman" w:hAnsi="Times New Roman" w:cs="Times New Roman"/>
-          <w:sz w:val="24"/>
-          <w:szCs w:val="24"/>
-        </w:rPr>
-      </w:pPr>
-      <w:r>
-        <w:rPr>
-          <w:rFonts w:ascii="Times New Roman" w:hAnsi="Times New Roman" w:cs="Times New Roman"/>
-          <w:b/>
-          <w:sz w:val="24"/>
-          <w:szCs w:val="24"/>
-        </w:rPr>
-        <w:t xml:space="preserve">Categoria Profissional: </w:t>
-      </w:r>
-      <w:r>
-        <w:rPr>
-          <w:rFonts w:ascii="Times New Roman" w:hAnsi="Times New Roman" w:cs="Times New Roman"/>
-          <w:sz w:val="24"/>
-          <w:szCs w:val="24"/>
-        </w:rPr>
-        <w:t xml:space="preserve">HIS </w:t>
-      </w:r>
-      <w:proofErr w:type="spellStart"/>
-      <w:r>
-        <w:rPr>
-          <w:rFonts w:ascii="Times New Roman" w:hAnsi="Times New Roman" w:cs="Times New Roman"/>
-          <w:sz w:val="24"/>
-          <w:szCs w:val="24"/>
-        </w:rPr>
-        <w:t>Senior</w:t>
-      </w:r>
-      <w:proofErr w:type="spellEnd"/>
-      <w:r>
-        <w:rPr>
-          <w:rFonts w:ascii="Times New Roman" w:hAnsi="Times New Roman" w:cs="Times New Roman"/>
-          <w:sz w:val="24"/>
-          <w:szCs w:val="24"/>
-        </w:rPr>
-        <w:t xml:space="preserve"> Software </w:t>
-      </w:r>
-      <w:proofErr w:type="spellStart"/>
-      <w:r>
-        <w:rPr>
-          <w:rFonts w:ascii="Times New Roman" w:hAnsi="Times New Roman" w:cs="Times New Roman"/>
-          <w:sz w:val="24"/>
-          <w:szCs w:val="24"/>
-        </w:rPr>
-        <w:t>Developer</w:t>
-      </w:r>
-      <w:proofErr w:type="spellEnd"/>
-    </w:p>
-    <w:p>
-      <w:pPr>
-        <w:jc w:val="both"/>
-        <w:rPr>
-          <w:rFonts w:ascii="Times New Roman" w:hAnsi="Times New Roman" w:cs="Times New Roman"/>
-          <w:sz w:val="24"/>
-          <w:szCs w:val="24"/>
-        </w:rPr>
-      </w:pPr>
-      <w:r>
-        <w:rPr>
-          <w:rFonts w:ascii="Times New Roman" w:hAnsi="Times New Roman" w:cs="Times New Roman"/>
-          <w:b/>
-          <w:sz w:val="24"/>
-          <w:szCs w:val="24"/>
-        </w:rPr>
-        <w:t xml:space="preserve">Departamento: </w:t>
-      </w:r>
-      <w:r>
-        <w:rPr>
-          <w:rFonts w:ascii="Times New Roman" w:hAnsi="Times New Roman" w:cs="Times New Roman"/>
-          <w:sz w:val="24"/>
-          <w:szCs w:val="24"/>
-        </w:rPr>
-        <w:t xml:space="preserve">Sistema de </w:t>
-      </w:r>
-      <w:r>
-        <w:rPr>
-          <w:rFonts w:ascii="Times New Roman" w:hAnsi="Times New Roman" w:cs="Times New Roman"/>
-          <w:bCs/>
-          <w:sz w:val="24"/>
-          <w:szCs w:val="24"/>
-        </w:rPr>
-        <w:t>Informação de Saúde (SIS)</w:t>
-      </w:r>
-    </w:p>
-    <w:p>
-      <w:pPr>
-        <w:jc w:val="both"/>
-        <w:rPr>
-          <w:rFonts w:ascii="Times New Roman" w:hAnsi="Times New Roman" w:cs="Times New Roman"/>
-          <w:sz w:val="24"/>
-          <w:szCs w:val="24"/>
-        </w:rPr>
-      </w:pPr>
-      <w:r>
-        <w:rPr>
-          <w:rFonts w:ascii="Times New Roman" w:hAnsi="Times New Roman" w:cs="Times New Roman"/>
-          <w:b/>
-          <w:sz w:val="24"/>
-          <w:szCs w:val="24"/>
-        </w:rPr>
-        <w:t>Projetos:</w:t>
+      <w:r>
+        <w:rPr>
+          <w:rFonts w:ascii="Times New Roman" w:hAnsi="Times New Roman" w:cs="Times New Roman"/>
+          <w:sz w:val="24"/>
+          <w:szCs w:val="24"/>
+        </w:rPr>
+        <w:t>Mentoria</w:t>
       </w:r>
       <w:r>
         <w:rPr>
@@ -788,20 +711,17 @@
         </w:rPr>
         <w:t xml:space="preserve"> </w:t>
       </w:r>
-      <w:proofErr w:type="spellStart"/>
-      <w:r>
-        <w:rPr>
-          <w:rFonts w:ascii="Times New Roman" w:hAnsi="Times New Roman" w:cs="Times New Roman"/>
-          <w:sz w:val="24"/>
-          <w:szCs w:val="24"/>
-        </w:rPr>
-        <w:t>Mentoria</w:t>
-      </w:r>
-      <w:proofErr w:type="spellEnd"/>
-      <w:r>
-        <w:rPr>
-          <w:rFonts w:ascii="Times New Roman" w:hAnsi="Times New Roman" w:cs="Times New Roman"/>
-          <w:b/>
+      <w:r>
+        <w:rPr>
+          <w:rFonts w:ascii="Times New Roman" w:hAnsi="Times New Roman" w:cs="Times New Roman"/>
+          <w:sz w:val="24"/>
+          <w:szCs w:val="24"/>
+        </w:rPr>
+        <w:t>&amp;</w:t>
+      </w:r>
+      <w:r>
+        <w:rPr>
+          <w:rFonts w:ascii="Times New Roman" w:hAnsi="Times New Roman" w:cs="Times New Roman"/>
           <w:sz w:val="24"/>
           <w:szCs w:val="24"/>
         </w:rPr>
@@ -813,26 +733,8 @@
           <w:sz w:val="24"/>
           <w:szCs w:val="24"/>
         </w:rPr>
-        <w:t>&amp;</w:t>
-      </w:r>
-      <w:r>
-        <w:rPr>
-          <w:rFonts w:ascii="Times New Roman" w:hAnsi="Times New Roman" w:cs="Times New Roman"/>
-          <w:sz w:val="24"/>
-          <w:szCs w:val="24"/>
-        </w:rPr>
-        <w:t xml:space="preserve"> </w:t>
-      </w:r>
-      <w:proofErr w:type="spellStart"/>
-      <w:r>
-        <w:rPr>
-          <w:rFonts w:ascii="Times New Roman" w:hAnsi="Times New Roman" w:cs="Times New Roman"/>
-          <w:sz w:val="24"/>
-          <w:szCs w:val="24"/>
-        </w:rPr>
         <w:t>Muzima</w:t>
       </w:r>
-      <w:proofErr w:type="spellEnd"/>
     </w:p>
     <w:p>
       <w:pPr>
@@ -914,27 +816,7 @@
           <w:sz w:val="24"/>
           <w:szCs w:val="24"/>
         </w:rPr>
-        <w:t xml:space="preserve">Desenvolvimento do aplicativo </w:t>
-      </w:r>
-      <w:proofErr w:type="spellStart"/>
-      <w:r>
-        <w:rPr>
-          <w:rFonts w:ascii="Times New Roman" w:hAnsi="Times New Roman" w:cs="Times New Roman"/>
-          <w:bCs/>
-          <w:sz w:val="24"/>
-          <w:szCs w:val="24"/>
-        </w:rPr>
-        <w:t>mentoria</w:t>
-      </w:r>
-      <w:proofErr w:type="spellEnd"/>
-      <w:r>
-        <w:rPr>
-          <w:rFonts w:ascii="Times New Roman" w:hAnsi="Times New Roman" w:cs="Times New Roman"/>
-          <w:bCs/>
-          <w:sz w:val="24"/>
-          <w:szCs w:val="24"/>
-        </w:rPr>
-        <w:t xml:space="preserve"> que faz ge</w:t>
+        <w:t>Desenvolvimento do aplicativo mentoria que faz ge</w:t>
       </w:r>
       <w:r>
         <w:rPr>
@@ -975,27 +857,7 @@
           <w:sz w:val="24"/>
           <w:szCs w:val="24"/>
         </w:rPr>
-        <w:t xml:space="preserve">Desenvolvimento e manutenção de </w:t>
-      </w:r>
-      <w:proofErr w:type="spellStart"/>
-      <w:r>
-        <w:rPr>
-          <w:rFonts w:ascii="Times New Roman" w:hAnsi="Times New Roman" w:cs="Times New Roman"/>
-          <w:bCs/>
-          <w:sz w:val="24"/>
-          <w:szCs w:val="24"/>
-        </w:rPr>
-        <w:t>APIs</w:t>
-      </w:r>
-      <w:proofErr w:type="spellEnd"/>
-      <w:r>
-        <w:rPr>
-          <w:rFonts w:ascii="Times New Roman" w:hAnsi="Times New Roman" w:cs="Times New Roman"/>
-          <w:bCs/>
-          <w:sz w:val="24"/>
-          <w:szCs w:val="24"/>
-        </w:rPr>
-        <w:t xml:space="preserve"> para a integração com outros sistemas;</w:t>
+        <w:t>Desenvolvimento e manutenção de APIs para a integração com outros sistemas;</w:t>
       </w:r>
     </w:p>
     <w:p>
@@ -1018,47 +880,7 @@
           <w:sz w:val="24"/>
           <w:szCs w:val="24"/>
         </w:rPr>
-        <w:t xml:space="preserve">Integração de sistemas webs e </w:t>
-      </w:r>
-      <w:proofErr w:type="spellStart"/>
-      <w:r>
-        <w:rPr>
-          <w:rFonts w:ascii="Times New Roman" w:hAnsi="Times New Roman" w:cs="Times New Roman"/>
-          <w:bCs/>
-          <w:sz w:val="24"/>
-          <w:szCs w:val="24"/>
-        </w:rPr>
-        <w:t>android</w:t>
-      </w:r>
-      <w:proofErr w:type="spellEnd"/>
-      <w:r>
-        <w:rPr>
-          <w:rFonts w:ascii="Times New Roman" w:hAnsi="Times New Roman" w:cs="Times New Roman"/>
-          <w:bCs/>
-          <w:sz w:val="24"/>
-          <w:szCs w:val="24"/>
-        </w:rPr>
-        <w:t xml:space="preserve"> com </w:t>
-      </w:r>
-      <w:proofErr w:type="spellStart"/>
-      <w:r>
-        <w:rPr>
-          <w:rFonts w:ascii="Times New Roman" w:hAnsi="Times New Roman" w:cs="Times New Roman"/>
-          <w:bCs/>
-          <w:sz w:val="24"/>
-          <w:szCs w:val="24"/>
-        </w:rPr>
-        <w:t>APIs</w:t>
-      </w:r>
-      <w:proofErr w:type="spellEnd"/>
-      <w:r>
-        <w:rPr>
-          <w:rFonts w:ascii="Times New Roman" w:hAnsi="Times New Roman" w:cs="Times New Roman"/>
-          <w:bCs/>
-          <w:sz w:val="24"/>
-          <w:szCs w:val="24"/>
-        </w:rPr>
-        <w:t>;</w:t>
+        <w:t>Integração de sistemas webs e android com APIs;</w:t>
       </w:r>
     </w:p>
     <w:p>
@@ -1080,25 +902,7 @@
           <w:sz w:val="24"/>
           <w:szCs w:val="24"/>
         </w:rPr>
-        <w:t xml:space="preserve">Desenvolvimento dos módulos para o Sistema </w:t>
-      </w:r>
-      <w:proofErr w:type="spellStart"/>
-      <w:r>
-        <w:rPr>
-          <w:rFonts w:ascii="Times New Roman" w:hAnsi="Times New Roman" w:cs="Times New Roman"/>
-          <w:sz w:val="24"/>
-          <w:szCs w:val="24"/>
-        </w:rPr>
-        <w:t>OpenMRS</w:t>
-      </w:r>
-      <w:proofErr w:type="spellEnd"/>
-      <w:r>
-        <w:rPr>
-          <w:rFonts w:ascii="Times New Roman" w:hAnsi="Times New Roman" w:cs="Times New Roman"/>
-          <w:sz w:val="24"/>
-          <w:szCs w:val="24"/>
-        </w:rPr>
-        <w:t>, que fazem gest</w:t>
+        <w:t>Desenvolvimento dos módulos para o Sistema OpenMRS, que fazem gest</w:t>
       </w:r>
       <w:r>
         <w:rPr>
@@ -1153,25 +957,7 @@
           <w:sz w:val="24"/>
           <w:szCs w:val="24"/>
         </w:rPr>
-        <w:t xml:space="preserve">Utilização de java como linguagem de programação para o </w:t>
-      </w:r>
-      <w:proofErr w:type="spellStart"/>
-      <w:r>
-        <w:rPr>
-          <w:rFonts w:ascii="Times New Roman" w:hAnsi="Times New Roman" w:cs="Times New Roman"/>
-          <w:sz w:val="24"/>
-          <w:szCs w:val="24"/>
-        </w:rPr>
-        <w:t>backend</w:t>
-      </w:r>
-      <w:proofErr w:type="spellEnd"/>
-      <w:r>
-        <w:rPr>
-          <w:rFonts w:ascii="Times New Roman" w:hAnsi="Times New Roman" w:cs="Times New Roman"/>
-          <w:sz w:val="24"/>
-          <w:szCs w:val="24"/>
-        </w:rPr>
-        <w:t>;</w:t>
+        <w:t>Utilização de java como linguagem de programação para o backend;</w:t>
       </w:r>
     </w:p>
     <w:p>
@@ -1193,61 +979,7 @@
           <w:sz w:val="24"/>
           <w:szCs w:val="24"/>
         </w:rPr>
-        <w:t xml:space="preserve">Desenvolvimento de </w:t>
-      </w:r>
-      <w:proofErr w:type="spellStart"/>
-      <w:r>
-        <w:rPr>
-          <w:rFonts w:ascii="Times New Roman" w:hAnsi="Times New Roman" w:cs="Times New Roman"/>
-          <w:sz w:val="24"/>
-          <w:szCs w:val="24"/>
-        </w:rPr>
-        <w:t>frontend</w:t>
-      </w:r>
-      <w:proofErr w:type="spellEnd"/>
-      <w:r>
-        <w:rPr>
-          <w:rFonts w:ascii="Times New Roman" w:hAnsi="Times New Roman" w:cs="Times New Roman"/>
-          <w:sz w:val="24"/>
-          <w:szCs w:val="24"/>
-        </w:rPr>
-        <w:t xml:space="preserve"> utilizando, angular, </w:t>
-      </w:r>
-      <w:proofErr w:type="spellStart"/>
-      <w:r>
-        <w:rPr>
-          <w:rFonts w:ascii="Times New Roman" w:hAnsi="Times New Roman" w:cs="Times New Roman"/>
-          <w:sz w:val="24"/>
-          <w:szCs w:val="24"/>
-        </w:rPr>
-        <w:t>vue</w:t>
-      </w:r>
-      <w:proofErr w:type="spellEnd"/>
-      <w:r>
-        <w:rPr>
-          <w:rFonts w:ascii="Times New Roman" w:hAnsi="Times New Roman" w:cs="Times New Roman"/>
-          <w:sz w:val="24"/>
-          <w:szCs w:val="24"/>
-        </w:rPr>
-        <w:t xml:space="preserve"> </w:t>
-      </w:r>
-      <w:proofErr w:type="spellStart"/>
-      <w:r>
-        <w:rPr>
-          <w:rFonts w:ascii="Times New Roman" w:hAnsi="Times New Roman" w:cs="Times New Roman"/>
-          <w:sz w:val="24"/>
-          <w:szCs w:val="24"/>
-        </w:rPr>
-        <w:t>js</w:t>
-      </w:r>
-      <w:proofErr w:type="spellEnd"/>
-      <w:r>
-        <w:rPr>
-          <w:rFonts w:ascii="Times New Roman" w:hAnsi="Times New Roman" w:cs="Times New Roman"/>
-          <w:sz w:val="24"/>
-          <w:szCs w:val="24"/>
-        </w:rPr>
-        <w:t xml:space="preserve"> para a plataforma web</w:t>
+        <w:t>Desenvolvimento de frontend utilizando, angular, vue js para a plataforma web</w:t>
       </w:r>
       <w:r>
         <w:rPr>
@@ -1277,25 +1009,7 @@
           <w:sz w:val="24"/>
           <w:szCs w:val="24"/>
         </w:rPr>
-        <w:t xml:space="preserve">Utilização do </w:t>
-      </w:r>
-      <w:proofErr w:type="spellStart"/>
-      <w:r>
-        <w:rPr>
-          <w:rFonts w:ascii="Times New Roman" w:hAnsi="Times New Roman" w:cs="Times New Roman"/>
-          <w:sz w:val="24"/>
-          <w:szCs w:val="24"/>
-        </w:rPr>
-        <w:t>Mysql</w:t>
-      </w:r>
-      <w:proofErr w:type="spellEnd"/>
-      <w:r>
-        <w:rPr>
-          <w:rFonts w:ascii="Times New Roman" w:hAnsi="Times New Roman" w:cs="Times New Roman"/>
-          <w:sz w:val="24"/>
-          <w:szCs w:val="24"/>
-        </w:rPr>
-        <w:t xml:space="preserve"> como Sistema de Gestão de base de dados;</w:t>
+        <w:t>Utilização do Mysql como Sistema de Gestão de base de dados;</w:t>
       </w:r>
     </w:p>
     <w:p>
@@ -1345,9 +1059,27 @@
           <w:sz w:val="24"/>
           <w:szCs w:val="24"/>
         </w:rPr>
-        <w:t>Centro de desenvolvimento de Sistemas de Informação das Finanças (</w:t>
-      </w:r>
-      <w:proofErr w:type="spellStart"/>
+        <w:t xml:space="preserve">Centro de desenvolvimento de Sistemas de Informação das Finanças (Cedsif) | Av. Guerra popular </w:t>
+      </w:r>
+    </w:p>
+    <w:p>
+      <w:pPr>
+        <w:jc w:val="both"/>
+        <w:rPr>
+          <w:rFonts w:ascii="Times New Roman" w:hAnsi="Times New Roman" w:cs="Times New Roman"/>
+          <w:sz w:val="24"/>
+          <w:szCs w:val="24"/>
+        </w:rPr>
+      </w:pPr>
+      <w:r>
+        <w:rPr>
+          <w:rFonts w:ascii="Times New Roman" w:hAnsi="Times New Roman" w:cs="Times New Roman"/>
+          <w:b/>
+          <w:sz w:val="24"/>
+          <w:szCs w:val="24"/>
+        </w:rPr>
+        <w:t>Categoria Profissional:</w:t>
+      </w:r>
       <w:r>
         <w:rPr>
           <w:rFonts w:ascii="Times New Roman" w:hAnsi="Times New Roman" w:cs="Times New Roman"/>
@@ -1355,9 +1087,36 @@
           <w:sz w:val="24"/>
           <w:szCs w:val="24"/>
         </w:rPr>
-        <w:t>Cedsif</w:t>
-      </w:r>
-      <w:proofErr w:type="spellEnd"/>
+        <w:t xml:space="preserve"> Programador, Analista</w:t>
+      </w:r>
+      <w:r>
+        <w:rPr>
+          <w:rFonts w:ascii="Times New Roman" w:hAnsi="Times New Roman" w:cs="Times New Roman"/>
+          <w:w w:val="114"/>
+          <w:sz w:val="24"/>
+          <w:szCs w:val="24"/>
+        </w:rPr>
+        <w:t xml:space="preserve"> &amp; Testador de Sistemas</w:t>
+      </w:r>
+    </w:p>
+    <w:p>
+      <w:pPr>
+        <w:jc w:val="both"/>
+        <w:rPr>
+          <w:rFonts w:ascii="Times New Roman" w:hAnsi="Times New Roman" w:cs="Times New Roman"/>
+          <w:sz w:val="24"/>
+          <w:szCs w:val="24"/>
+        </w:rPr>
+      </w:pPr>
+      <w:r>
+        <w:rPr>
+          <w:rFonts w:ascii="Times New Roman" w:hAnsi="Times New Roman" w:cs="Times New Roman"/>
+          <w:b/>
+          <w:sz w:val="24"/>
+          <w:szCs w:val="24"/>
+        </w:rPr>
+        <w:t>Departamento:</w:t>
+      </w:r>
       <w:r>
         <w:rPr>
           <w:rFonts w:ascii="Times New Roman" w:hAnsi="Times New Roman" w:cs="Times New Roman"/>
@@ -1365,26 +1124,26 @@
           <w:sz w:val="24"/>
           <w:szCs w:val="24"/>
         </w:rPr>
-        <w:t xml:space="preserve">) | Av. Guerra popular </w:t>
-      </w:r>
-    </w:p>
-    <w:p>
-      <w:pPr>
-        <w:jc w:val="both"/>
-        <w:rPr>
-          <w:rFonts w:ascii="Times New Roman" w:hAnsi="Times New Roman" w:cs="Times New Roman"/>
-          <w:sz w:val="24"/>
-          <w:szCs w:val="24"/>
-        </w:rPr>
-      </w:pPr>
-      <w:r>
-        <w:rPr>
-          <w:rFonts w:ascii="Times New Roman" w:hAnsi="Times New Roman" w:cs="Times New Roman"/>
-          <w:b/>
-          <w:sz w:val="24"/>
-          <w:szCs w:val="24"/>
-        </w:rPr>
-        <w:t>Categoria Profissional:</w:t>
+        <w:t xml:space="preserve"> Serviços de desenvolvimento de Sistemas de Informação (SDSI)</w:t>
+      </w:r>
+    </w:p>
+    <w:p>
+      <w:pPr>
+        <w:jc w:val="both"/>
+        <w:rPr>
+          <w:rFonts w:ascii="Times New Roman" w:hAnsi="Times New Roman" w:cs="Times New Roman"/>
+          <w:sz w:val="24"/>
+          <w:szCs w:val="24"/>
+        </w:rPr>
+      </w:pPr>
+      <w:r>
+        <w:rPr>
+          <w:rFonts w:ascii="Times New Roman" w:hAnsi="Times New Roman" w:cs="Times New Roman"/>
+          <w:b/>
+          <w:sz w:val="24"/>
+          <w:szCs w:val="24"/>
+        </w:rPr>
+        <w:t>Projeto:</w:t>
       </w:r>
       <w:r>
         <w:rPr>
@@ -1393,7 +1152,7 @@
           <w:sz w:val="24"/>
           <w:szCs w:val="24"/>
         </w:rPr>
-        <w:t xml:space="preserve"> Programador, Analista</w:t>
+        <w:t xml:space="preserve"> M</w:t>
       </w:r>
       <w:r>
         <w:rPr>
@@ -1402,26 +1161,7 @@
           <w:sz w:val="24"/>
           <w:szCs w:val="24"/>
         </w:rPr>
-        <w:t xml:space="preserve"> &amp; Testador de Sistemas</w:t>
-      </w:r>
-    </w:p>
-    <w:p>
-      <w:pPr>
-        <w:jc w:val="both"/>
-        <w:rPr>
-          <w:rFonts w:ascii="Times New Roman" w:hAnsi="Times New Roman" w:cs="Times New Roman"/>
-          <w:sz w:val="24"/>
-          <w:szCs w:val="24"/>
-        </w:rPr>
-      </w:pPr>
-      <w:r>
-        <w:rPr>
-          <w:rFonts w:ascii="Times New Roman" w:hAnsi="Times New Roman" w:cs="Times New Roman"/>
-          <w:b/>
-          <w:sz w:val="24"/>
-          <w:szCs w:val="24"/>
-        </w:rPr>
-        <w:t>Departamento:</w:t>
+        <w:t>ó</w:t>
       </w:r>
       <w:r>
         <w:rPr>
@@ -1430,26 +1170,7 @@
           <w:sz w:val="24"/>
           <w:szCs w:val="24"/>
         </w:rPr>
-        <w:t xml:space="preserve"> Serviços de desenvolvimento de Sistemas de Informação (SDSI)</w:t>
-      </w:r>
-    </w:p>
-    <w:p>
-      <w:pPr>
-        <w:jc w:val="both"/>
-        <w:rPr>
-          <w:rFonts w:ascii="Times New Roman" w:hAnsi="Times New Roman" w:cs="Times New Roman"/>
-          <w:sz w:val="24"/>
-          <w:szCs w:val="24"/>
-        </w:rPr>
-      </w:pPr>
-      <w:r>
-        <w:rPr>
-          <w:rFonts w:ascii="Times New Roman" w:hAnsi="Times New Roman" w:cs="Times New Roman"/>
-          <w:b/>
-          <w:sz w:val="24"/>
-          <w:szCs w:val="24"/>
-        </w:rPr>
-        <w:t>Projeto:</w:t>
+        <w:t>dulo de execução Orçamental (MEX) do e-sistafe</w:t>
       </w:r>
       <w:r>
         <w:rPr>
@@ -1458,44 +1179,6 @@
           <w:sz w:val="24"/>
           <w:szCs w:val="24"/>
         </w:rPr>
-        <w:t xml:space="preserve"> M</w:t>
-      </w:r>
-      <w:r>
-        <w:rPr>
-          <w:rFonts w:ascii="Times New Roman" w:hAnsi="Times New Roman" w:cs="Times New Roman"/>
-          <w:w w:val="114"/>
-          <w:sz w:val="24"/>
-          <w:szCs w:val="24"/>
-        </w:rPr>
-        <w:t>ó</w:t>
-      </w:r>
-      <w:r>
-        <w:rPr>
-          <w:rFonts w:ascii="Times New Roman" w:hAnsi="Times New Roman" w:cs="Times New Roman"/>
-          <w:bCs/>
-          <w:sz w:val="24"/>
-          <w:szCs w:val="24"/>
-        </w:rPr>
-        <w:t>dulo de execução Orçamental (MEX) do e-</w:t>
-      </w:r>
-      <w:proofErr w:type="spellStart"/>
-      <w:r>
-        <w:rPr>
-          <w:rFonts w:ascii="Times New Roman" w:hAnsi="Times New Roman" w:cs="Times New Roman"/>
-          <w:bCs/>
-          <w:sz w:val="24"/>
-          <w:szCs w:val="24"/>
-        </w:rPr>
-        <w:t>sistafe</w:t>
-      </w:r>
-      <w:proofErr w:type="spellEnd"/>
-      <w:r>
-        <w:rPr>
-          <w:rFonts w:ascii="Times New Roman" w:hAnsi="Times New Roman" w:cs="Times New Roman"/>
-          <w:bCs/>
-          <w:sz w:val="24"/>
-          <w:szCs w:val="24"/>
-        </w:rPr>
         <w:t xml:space="preserve"> </w:t>
       </w:r>
     </w:p>
@@ -1508,7 +1191,6 @@
           <w:szCs w:val="24"/>
         </w:rPr>
       </w:pPr>
-      <w:proofErr w:type="spellStart"/>
       <w:r>
         <w:rPr>
           <w:rFonts w:ascii="Times New Roman" w:hAnsi="Times New Roman" w:cs="Times New Roman"/>
@@ -1518,40 +1200,7 @@
           <w:lang w:val="en-US"/>
         </w:rPr>
         <w:lastRenderedPageBreak/>
-        <w:t>Principais</w:t>
-      </w:r>
-      <w:proofErr w:type="spellEnd"/>
-      <w:r>
-        <w:rPr>
-          <w:rFonts w:ascii="Times New Roman" w:hAnsi="Times New Roman" w:cs="Times New Roman"/>
-          <w:b/>
-          <w:sz w:val="24"/>
-          <w:szCs w:val="24"/>
-          <w:lang w:val="en-US"/>
-        </w:rPr>
-        <w:t xml:space="preserve"> </w:t>
-      </w:r>
-      <w:proofErr w:type="spellStart"/>
-      <w:r>
-        <w:rPr>
-          <w:rFonts w:ascii="Times New Roman" w:hAnsi="Times New Roman" w:cs="Times New Roman"/>
-          <w:b/>
-          <w:sz w:val="24"/>
-          <w:szCs w:val="24"/>
-          <w:lang w:val="en-US"/>
-        </w:rPr>
-        <w:t>Actividades</w:t>
-      </w:r>
-      <w:proofErr w:type="spellEnd"/>
-      <w:r>
-        <w:rPr>
-          <w:rFonts w:ascii="Times New Roman" w:hAnsi="Times New Roman" w:cs="Times New Roman"/>
-          <w:b/>
-          <w:sz w:val="24"/>
-          <w:szCs w:val="24"/>
-          <w:lang w:val="en-US"/>
-        </w:rPr>
-        <w:t xml:space="preserve">: </w:t>
+        <w:t xml:space="preserve">Principais Actividades: </w:t>
       </w:r>
     </w:p>
     <w:p>
@@ -1597,27 +1246,7 @@
           <w:sz w:val="24"/>
           <w:szCs w:val="24"/>
         </w:rPr>
-        <w:t xml:space="preserve">Utilização do java como linguagem </w:t>
-      </w:r>
-      <w:proofErr w:type="spellStart"/>
-      <w:r>
-        <w:rPr>
-          <w:rFonts w:ascii="Times New Roman" w:hAnsi="Times New Roman" w:cs="Times New Roman"/>
-          <w:bCs/>
-          <w:sz w:val="24"/>
-          <w:szCs w:val="24"/>
-        </w:rPr>
-        <w:t>backend</w:t>
-      </w:r>
-      <w:proofErr w:type="spellEnd"/>
-      <w:r>
-        <w:rPr>
-          <w:rFonts w:ascii="Times New Roman" w:hAnsi="Times New Roman" w:cs="Times New Roman"/>
-          <w:bCs/>
-          <w:sz w:val="24"/>
-          <w:szCs w:val="24"/>
-        </w:rPr>
-        <w:t xml:space="preserve"> da aplicação;</w:t>
+        <w:t>Utilização do java como linguagem backend da aplicação;</w:t>
       </w:r>
     </w:p>
     <w:p>
@@ -1640,87 +1269,7 @@
           <w:sz w:val="24"/>
           <w:szCs w:val="24"/>
         </w:rPr>
-        <w:t xml:space="preserve">Desenvolvimento de </w:t>
-      </w:r>
-      <w:proofErr w:type="spellStart"/>
-      <w:r>
-        <w:rPr>
-          <w:rFonts w:ascii="Times New Roman" w:hAnsi="Times New Roman" w:cs="Times New Roman"/>
-          <w:bCs/>
-          <w:sz w:val="24"/>
-          <w:szCs w:val="24"/>
-        </w:rPr>
-        <w:t>frontend</w:t>
-      </w:r>
-      <w:proofErr w:type="spellEnd"/>
-      <w:r>
-        <w:rPr>
-          <w:rFonts w:ascii="Times New Roman" w:hAnsi="Times New Roman" w:cs="Times New Roman"/>
-          <w:bCs/>
-          <w:sz w:val="24"/>
-          <w:szCs w:val="24"/>
-        </w:rPr>
-        <w:t xml:space="preserve"> utilizando, struts2, </w:t>
-      </w:r>
-      <w:proofErr w:type="spellStart"/>
-      <w:r>
-        <w:rPr>
-          <w:rFonts w:ascii="Times New Roman" w:hAnsi="Times New Roman" w:cs="Times New Roman"/>
-          <w:bCs/>
-          <w:sz w:val="24"/>
-          <w:szCs w:val="24"/>
-        </w:rPr>
-        <w:t>javaScript</w:t>
-      </w:r>
-      <w:proofErr w:type="spellEnd"/>
-      <w:r>
-        <w:rPr>
-          <w:rFonts w:ascii="Times New Roman" w:hAnsi="Times New Roman" w:cs="Times New Roman"/>
-          <w:bCs/>
-          <w:sz w:val="24"/>
-          <w:szCs w:val="24"/>
-        </w:rPr>
-        <w:t xml:space="preserve">, </w:t>
-      </w:r>
-      <w:proofErr w:type="spellStart"/>
-      <w:r>
-        <w:rPr>
-          <w:rFonts w:ascii="Times New Roman" w:hAnsi="Times New Roman" w:cs="Times New Roman"/>
-          <w:bCs/>
-          <w:sz w:val="24"/>
-          <w:szCs w:val="24"/>
-        </w:rPr>
-        <w:t>jsp</w:t>
-      </w:r>
-      <w:proofErr w:type="spellEnd"/>
-      <w:r>
-        <w:rPr>
-          <w:rFonts w:ascii="Times New Roman" w:hAnsi="Times New Roman" w:cs="Times New Roman"/>
-          <w:bCs/>
-          <w:sz w:val="24"/>
-          <w:szCs w:val="24"/>
-        </w:rPr>
-        <w:t xml:space="preserve"> e </w:t>
-      </w:r>
-      <w:proofErr w:type="spellStart"/>
-      <w:r>
-        <w:rPr>
-          <w:rFonts w:ascii="Times New Roman" w:hAnsi="Times New Roman" w:cs="Times New Roman"/>
-          <w:bCs/>
-          <w:sz w:val="24"/>
-          <w:szCs w:val="24"/>
-        </w:rPr>
-        <w:t>css</w:t>
-      </w:r>
-      <w:proofErr w:type="spellEnd"/>
-      <w:r>
-        <w:rPr>
-          <w:rFonts w:ascii="Times New Roman" w:hAnsi="Times New Roman" w:cs="Times New Roman"/>
-          <w:bCs/>
-          <w:sz w:val="24"/>
-          <w:szCs w:val="24"/>
-        </w:rPr>
-        <w:t>;</w:t>
+        <w:t>Desenvolvimento de frontend utilizando, struts2, javaScript, jsp e css;</w:t>
       </w:r>
     </w:p>
     <w:p>
@@ -1766,27 +1315,7 @@
           <w:sz w:val="24"/>
           <w:szCs w:val="24"/>
         </w:rPr>
-        <w:t xml:space="preserve">Utilização da metodologia </w:t>
-      </w:r>
-      <w:proofErr w:type="spellStart"/>
-      <w:r>
-        <w:rPr>
-          <w:rFonts w:ascii="Times New Roman" w:hAnsi="Times New Roman" w:cs="Times New Roman"/>
-          <w:bCs/>
-          <w:sz w:val="24"/>
-          <w:szCs w:val="24"/>
-        </w:rPr>
-        <w:t>Scrum</w:t>
-      </w:r>
-      <w:proofErr w:type="spellEnd"/>
-      <w:r>
-        <w:rPr>
-          <w:rFonts w:ascii="Times New Roman" w:hAnsi="Times New Roman" w:cs="Times New Roman"/>
-          <w:bCs/>
-          <w:sz w:val="24"/>
-          <w:szCs w:val="24"/>
-        </w:rPr>
-        <w:t xml:space="preserve"> para o desenvolvimento;</w:t>
+        <w:t>Utilização da metodologia Scrum para o desenvolvimento;</w:t>
       </w:r>
     </w:p>
     <w:p>
@@ -1809,67 +1338,7 @@
           <w:sz w:val="24"/>
           <w:szCs w:val="24"/>
         </w:rPr>
-        <w:t xml:space="preserve">Utilização de web </w:t>
-      </w:r>
-      <w:proofErr w:type="spellStart"/>
-      <w:r>
-        <w:rPr>
-          <w:rFonts w:ascii="Times New Roman" w:hAnsi="Times New Roman" w:cs="Times New Roman"/>
-          <w:bCs/>
-          <w:sz w:val="24"/>
-          <w:szCs w:val="24"/>
-        </w:rPr>
-        <w:t>services</w:t>
-      </w:r>
-      <w:proofErr w:type="spellEnd"/>
-      <w:r>
-        <w:rPr>
-          <w:rFonts w:ascii="Times New Roman" w:hAnsi="Times New Roman" w:cs="Times New Roman"/>
-          <w:bCs/>
-          <w:sz w:val="24"/>
-          <w:szCs w:val="24"/>
-        </w:rPr>
-        <w:t xml:space="preserve"> baseados nos protocolos </w:t>
-      </w:r>
-      <w:proofErr w:type="spellStart"/>
-      <w:r>
-        <w:rPr>
-          <w:rFonts w:ascii="Times New Roman" w:hAnsi="Times New Roman" w:cs="Times New Roman"/>
-          <w:bCs/>
-          <w:sz w:val="24"/>
-          <w:szCs w:val="24"/>
-        </w:rPr>
-        <w:t>soap</w:t>
-      </w:r>
-      <w:proofErr w:type="spellEnd"/>
-      <w:r>
-        <w:rPr>
-          <w:rFonts w:ascii="Times New Roman" w:hAnsi="Times New Roman" w:cs="Times New Roman"/>
-          <w:bCs/>
-          <w:sz w:val="24"/>
-          <w:szCs w:val="24"/>
-        </w:rPr>
-        <w:t xml:space="preserve"> e </w:t>
-      </w:r>
-      <w:proofErr w:type="spellStart"/>
-      <w:r>
-        <w:rPr>
-          <w:rFonts w:ascii="Times New Roman" w:hAnsi="Times New Roman" w:cs="Times New Roman"/>
-          <w:bCs/>
-          <w:sz w:val="24"/>
-          <w:szCs w:val="24"/>
-        </w:rPr>
-        <w:t>rest</w:t>
-      </w:r>
-      <w:proofErr w:type="spellEnd"/>
-      <w:r>
-        <w:rPr>
-          <w:rFonts w:ascii="Times New Roman" w:hAnsi="Times New Roman" w:cs="Times New Roman"/>
-          <w:bCs/>
-          <w:sz w:val="24"/>
-          <w:szCs w:val="24"/>
-        </w:rPr>
-        <w:t xml:space="preserve"> para a </w:t>
+        <w:t xml:space="preserve">Utilização de web services baseados nos protocolos soap e rest para a </w:t>
       </w:r>
       <w:r>
         <w:rPr>
@@ -1920,9 +1389,8 @@
           <w:sz w:val="24"/>
           <w:szCs w:val="24"/>
         </w:rPr>
-        <w:t xml:space="preserve">Testes de </w:t>
-      </w:r>
-      <w:proofErr w:type="spellStart"/>
+        <w:t>Testes de rest e soap com postman e s</w:t>
+      </w:r>
       <w:r>
         <w:rPr>
           <w:rFonts w:ascii="Times New Roman" w:hAnsi="Times New Roman" w:cs="Times New Roman"/>
@@ -1930,86 +1398,7 @@
           <w:sz w:val="24"/>
           <w:szCs w:val="24"/>
         </w:rPr>
-        <w:t>rest</w:t>
-      </w:r>
-      <w:proofErr w:type="spellEnd"/>
-      <w:r>
-        <w:rPr>
-          <w:rFonts w:ascii="Times New Roman" w:hAnsi="Times New Roman" w:cs="Times New Roman"/>
-          <w:bCs/>
-          <w:sz w:val="24"/>
-          <w:szCs w:val="24"/>
-        </w:rPr>
-        <w:t xml:space="preserve"> e </w:t>
-      </w:r>
-      <w:proofErr w:type="spellStart"/>
-      <w:r>
-        <w:rPr>
-          <w:rFonts w:ascii="Times New Roman" w:hAnsi="Times New Roman" w:cs="Times New Roman"/>
-          <w:bCs/>
-          <w:sz w:val="24"/>
-          <w:szCs w:val="24"/>
-        </w:rPr>
-        <w:t>soap</w:t>
-      </w:r>
-      <w:proofErr w:type="spellEnd"/>
-      <w:r>
-        <w:rPr>
-          <w:rFonts w:ascii="Times New Roman" w:hAnsi="Times New Roman" w:cs="Times New Roman"/>
-          <w:bCs/>
-          <w:sz w:val="24"/>
-          <w:szCs w:val="24"/>
-        </w:rPr>
-        <w:t xml:space="preserve"> com </w:t>
-      </w:r>
-      <w:proofErr w:type="spellStart"/>
-      <w:r>
-        <w:rPr>
-          <w:rFonts w:ascii="Times New Roman" w:hAnsi="Times New Roman" w:cs="Times New Roman"/>
-          <w:bCs/>
-          <w:sz w:val="24"/>
-          <w:szCs w:val="24"/>
-        </w:rPr>
-        <w:t>postman</w:t>
-      </w:r>
-      <w:proofErr w:type="spellEnd"/>
-      <w:r>
-        <w:rPr>
-          <w:rFonts w:ascii="Times New Roman" w:hAnsi="Times New Roman" w:cs="Times New Roman"/>
-          <w:bCs/>
-          <w:sz w:val="24"/>
-          <w:szCs w:val="24"/>
-        </w:rPr>
-        <w:t xml:space="preserve"> e </w:t>
-      </w:r>
-      <w:proofErr w:type="spellStart"/>
-      <w:r>
-        <w:rPr>
-          <w:rFonts w:ascii="Times New Roman" w:hAnsi="Times New Roman" w:cs="Times New Roman"/>
-          <w:bCs/>
-          <w:sz w:val="24"/>
-          <w:szCs w:val="24"/>
-        </w:rPr>
-        <w:t>s</w:t>
-      </w:r>
-      <w:r>
-        <w:rPr>
-          <w:rFonts w:ascii="Times New Roman" w:hAnsi="Times New Roman" w:cs="Times New Roman"/>
-          <w:bCs/>
-          <w:sz w:val="24"/>
-          <w:szCs w:val="24"/>
-        </w:rPr>
-        <w:t>oapUI</w:t>
-      </w:r>
-      <w:proofErr w:type="spellEnd"/>
-      <w:r>
-        <w:rPr>
-          <w:rFonts w:ascii="Times New Roman" w:hAnsi="Times New Roman" w:cs="Times New Roman"/>
-          <w:bCs/>
-          <w:sz w:val="24"/>
-          <w:szCs w:val="24"/>
-        </w:rPr>
-        <w:t>;</w:t>
+        <w:t>oapUI;</w:t>
       </w:r>
     </w:p>
     <w:p>
@@ -2029,8 +1418,6 @@
         <w:rPr>
           <w:rFonts w:ascii="Times New Roman" w:hAnsi="Times New Roman" w:cs="Times New Roman"/>
           <w:bCs/>
-          <w:sz w:val="24"/>
-          <w:szCs w:val="24"/>
         </w:rPr>
         <w:t>An</w:t>
       </w:r>
@@ -2038,8 +1425,6 @@
         <w:rPr>
           <w:rFonts w:ascii="Times New Roman" w:hAnsi="Times New Roman" w:cs="Times New Roman"/>
           <w:w w:val="114"/>
-          <w:sz w:val="24"/>
-          <w:szCs w:val="24"/>
         </w:rPr>
         <w:t>á</w:t>
       </w:r>
@@ -2047,8 +1432,6 @@
         <w:rPr>
           <w:rFonts w:ascii="Times New Roman" w:hAnsi="Times New Roman" w:cs="Times New Roman"/>
           <w:w w:val="114"/>
-          <w:sz w:val="24"/>
-          <w:szCs w:val="24"/>
         </w:rPr>
         <w:t>lise de requisitos, modelo de negócio</w:t>
       </w:r>
@@ -2056,8 +1439,6 @@
         <w:rPr>
           <w:rFonts w:ascii="Times New Roman" w:hAnsi="Times New Roman" w:cs="Times New Roman"/>
           <w:w w:val="114"/>
-          <w:sz w:val="24"/>
-          <w:szCs w:val="24"/>
         </w:rPr>
         <w:t xml:space="preserve">, </w:t>
       </w:r>
@@ -2065,8 +1446,6 @@
         <w:rPr>
           <w:rFonts w:ascii="Times New Roman" w:hAnsi="Times New Roman" w:cs="Times New Roman"/>
           <w:w w:val="114"/>
-          <w:sz w:val="24"/>
-          <w:szCs w:val="24"/>
         </w:rPr>
         <w:t>e</w:t>
       </w:r>
@@ -2074,8 +1453,6 @@
         <w:rPr>
           <w:rFonts w:ascii="Times New Roman" w:hAnsi="Times New Roman" w:cs="Times New Roman"/>
           <w:w w:val="114"/>
-          <w:sz w:val="24"/>
-          <w:szCs w:val="24"/>
         </w:rPr>
         <w:t xml:space="preserve">specificação </w:t>
       </w:r>
@@ -2083,8 +1460,6 @@
         <w:rPr>
           <w:rFonts w:ascii="Times New Roman" w:hAnsi="Times New Roman" w:cs="Times New Roman"/>
           <w:w w:val="114"/>
-          <w:sz w:val="24"/>
-          <w:szCs w:val="24"/>
         </w:rPr>
         <w:t>de casos de u</w:t>
       </w:r>
@@ -2092,8 +1467,6 @@
         <w:rPr>
           <w:rFonts w:ascii="Times New Roman" w:hAnsi="Times New Roman" w:cs="Times New Roman"/>
           <w:w w:val="114"/>
-          <w:sz w:val="24"/>
-          <w:szCs w:val="24"/>
         </w:rPr>
         <w:t xml:space="preserve">so, com desenhos de </w:t>
       </w:r>
@@ -2101,8 +1474,6 @@
         <w:rPr>
           <w:rFonts w:ascii="Times New Roman" w:hAnsi="Times New Roman" w:cs="Times New Roman"/>
           <w:w w:val="114"/>
-          <w:sz w:val="24"/>
-          <w:szCs w:val="24"/>
         </w:rPr>
         <w:t>d</w:t>
       </w:r>
@@ -2110,10 +1481,17 @@
         <w:rPr>
           <w:rFonts w:ascii="Times New Roman" w:hAnsi="Times New Roman" w:cs="Times New Roman"/>
           <w:w w:val="114"/>
-          <w:sz w:val="24"/>
-          <w:szCs w:val="24"/>
-        </w:rPr>
-        <w:t>iagramas UML;</w:t>
+        </w:rPr>
+        <w:t>iagramas UML</w:t>
+      </w:r>
+      <w:r>
+        <w:rPr>
+          <w:rFonts w:ascii="Times New Roman" w:hAnsi="Times New Roman" w:cs="Times New Roman"/>
+          <w:w w:val="114"/>
+          <w:sz w:val="24"/>
+          <w:szCs w:val="24"/>
+        </w:rPr>
+        <w:t>;</w:t>
       </w:r>
     </w:p>
     <w:p>
@@ -2201,69 +1579,15 @@
           <w:sz w:val="24"/>
           <w:szCs w:val="24"/>
         </w:rPr>
-        <w:t>mática da UEM (</w:t>
-      </w:r>
-      <w:proofErr w:type="gramStart"/>
-      <w:r>
-        <w:rPr>
-          <w:rFonts w:ascii="Times New Roman" w:hAnsi="Times New Roman" w:cs="Times New Roman"/>
-          <w:sz w:val="24"/>
-          <w:szCs w:val="24"/>
-        </w:rPr>
-        <w:t xml:space="preserve">CIUEM)   </w:t>
-      </w:r>
-      <w:proofErr w:type="gramEnd"/>
-      <w:r>
-        <w:rPr>
-          <w:rFonts w:ascii="Times New Roman" w:hAnsi="Times New Roman" w:cs="Times New Roman"/>
-          <w:sz w:val="24"/>
-          <w:szCs w:val="24"/>
-        </w:rPr>
-        <w:t xml:space="preserve">      </w:t>
-      </w:r>
-      <w:r>
-        <w:rPr>
-          <w:rFonts w:ascii="Times New Roman" w:hAnsi="Times New Roman" w:cs="Times New Roman"/>
-          <w:sz w:val="24"/>
-          <w:szCs w:val="24"/>
-        </w:rPr>
-        <w:t xml:space="preserve"> |   Av. </w:t>
-      </w:r>
-      <w:proofErr w:type="spellStart"/>
-      <w:r>
-        <w:rPr>
-          <w:rFonts w:ascii="Times New Roman" w:hAnsi="Times New Roman" w:cs="Times New Roman"/>
-          <w:sz w:val="24"/>
-          <w:szCs w:val="24"/>
-        </w:rPr>
-        <w:t>Julius</w:t>
-      </w:r>
-      <w:proofErr w:type="spellEnd"/>
-      <w:r>
-        <w:rPr>
-          <w:rFonts w:ascii="Times New Roman" w:hAnsi="Times New Roman" w:cs="Times New Roman"/>
-          <w:sz w:val="24"/>
-          <w:szCs w:val="24"/>
-        </w:rPr>
-        <w:t xml:space="preserve"> </w:t>
-      </w:r>
-      <w:proofErr w:type="spellStart"/>
-      <w:r>
-        <w:rPr>
-          <w:rFonts w:ascii="Times New Roman" w:hAnsi="Times New Roman" w:cs="Times New Roman"/>
-          <w:sz w:val="24"/>
-          <w:szCs w:val="24"/>
-        </w:rPr>
-        <w:t>Nyerere</w:t>
-      </w:r>
-      <w:proofErr w:type="spellEnd"/>
-      <w:r>
-        <w:rPr>
-          <w:rFonts w:ascii="Times New Roman" w:hAnsi="Times New Roman" w:cs="Times New Roman"/>
-          <w:sz w:val="24"/>
-          <w:szCs w:val="24"/>
-        </w:rPr>
-        <w:t>, Campus da UEM</w:t>
+        <w:t xml:space="preserve">mática da UEM (CIUEM)         </w:t>
+      </w:r>
+      <w:r>
+        <w:rPr>
+          <w:rFonts w:ascii="Times New Roman" w:hAnsi="Times New Roman" w:cs="Times New Roman"/>
+          <w:sz w:val="24"/>
+          <w:szCs w:val="24"/>
+        </w:rPr>
+        <w:t xml:space="preserve"> |   Av. Julius Nyerere, Campus da UEM</w:t>
       </w:r>
     </w:p>
     <w:p>
@@ -2376,25 +1700,7 @@
           <w:sz w:val="24"/>
           <w:szCs w:val="24"/>
         </w:rPr>
-        <w:t xml:space="preserve">Desenvolvimento da aplicação do centro de Saúde da Universidade Eduardo </w:t>
-      </w:r>
-      <w:proofErr w:type="spellStart"/>
-      <w:r>
-        <w:rPr>
-          <w:rFonts w:ascii="Times New Roman" w:hAnsi="Times New Roman" w:cs="Times New Roman"/>
-          <w:sz w:val="24"/>
-          <w:szCs w:val="24"/>
-        </w:rPr>
-        <w:t>Mondlane</w:t>
-      </w:r>
-      <w:proofErr w:type="spellEnd"/>
-      <w:r>
-        <w:rPr>
-          <w:rFonts w:ascii="Times New Roman" w:hAnsi="Times New Roman" w:cs="Times New Roman"/>
-          <w:sz w:val="24"/>
-          <w:szCs w:val="24"/>
-        </w:rPr>
-        <w:t xml:space="preserve"> (CSUEM);</w:t>
+        <w:t>Desenvolvimento da aplicação do centro de Saúde da Universidade Eduardo Mondlane (CSUEM);</w:t>
       </w:r>
     </w:p>
     <w:p>
@@ -2440,25 +1746,7 @@
           <w:sz w:val="24"/>
           <w:szCs w:val="24"/>
         </w:rPr>
-        <w:t xml:space="preserve">Utilização do java como linguagem </w:t>
-      </w:r>
-      <w:proofErr w:type="spellStart"/>
-      <w:r>
-        <w:rPr>
-          <w:rFonts w:ascii="Times New Roman" w:hAnsi="Times New Roman" w:cs="Times New Roman"/>
-          <w:sz w:val="24"/>
-          <w:szCs w:val="24"/>
-        </w:rPr>
-        <w:t>backend</w:t>
-      </w:r>
-      <w:proofErr w:type="spellEnd"/>
-      <w:r>
-        <w:rPr>
-          <w:rFonts w:ascii="Times New Roman" w:hAnsi="Times New Roman" w:cs="Times New Roman"/>
-          <w:sz w:val="24"/>
-          <w:szCs w:val="24"/>
-        </w:rPr>
-        <w:t xml:space="preserve"> da aplicação em desenvolvimento;</w:t>
+        <w:t>Utilização do java como linguagem backend da aplicação em desenvolvimento;</w:t>
       </w:r>
     </w:p>
     <w:p>
@@ -2481,25 +1769,7 @@
           <w:sz w:val="24"/>
           <w:szCs w:val="24"/>
         </w:rPr>
-        <w:t xml:space="preserve">Utilização do </w:t>
-      </w:r>
-      <w:proofErr w:type="spellStart"/>
-      <w:r>
-        <w:rPr>
-          <w:rFonts w:ascii="Times New Roman" w:hAnsi="Times New Roman" w:cs="Times New Roman"/>
-          <w:sz w:val="24"/>
-          <w:szCs w:val="24"/>
-        </w:rPr>
-        <w:t>Mysql</w:t>
-      </w:r>
-      <w:proofErr w:type="spellEnd"/>
-      <w:r>
-        <w:rPr>
-          <w:rFonts w:ascii="Times New Roman" w:hAnsi="Times New Roman" w:cs="Times New Roman"/>
-          <w:sz w:val="24"/>
-          <w:szCs w:val="24"/>
-        </w:rPr>
-        <w:t xml:space="preserve"> como Sistema de gestão de banco de dados;</w:t>
+        <w:t>Utilização do Mysql como Sistema de gestão de banco de dados;</w:t>
       </w:r>
     </w:p>
     <w:p>
@@ -2568,72 +1838,16 @@
           <w:sz w:val="24"/>
           <w:szCs w:val="24"/>
         </w:rPr>
-        <w:t xml:space="preserve">Desenvolvimento de </w:t>
-      </w:r>
-      <w:proofErr w:type="spellStart"/>
-      <w:r>
-        <w:rPr>
-          <w:rFonts w:ascii="Times New Roman" w:hAnsi="Times New Roman" w:cs="Times New Roman"/>
-          <w:sz w:val="24"/>
-          <w:szCs w:val="24"/>
-        </w:rPr>
-        <w:t>frontend</w:t>
-      </w:r>
-      <w:proofErr w:type="spellEnd"/>
-      <w:r>
-        <w:rPr>
-          <w:rFonts w:ascii="Times New Roman" w:hAnsi="Times New Roman" w:cs="Times New Roman"/>
-          <w:sz w:val="24"/>
-          <w:szCs w:val="24"/>
-        </w:rPr>
-        <w:t xml:space="preserve"> utilizando</w:t>
-      </w:r>
-      <w:r>
-        <w:rPr>
-          <w:rFonts w:ascii="Times New Roman" w:hAnsi="Times New Roman" w:cs="Times New Roman"/>
-          <w:sz w:val="24"/>
-          <w:szCs w:val="24"/>
-        </w:rPr>
-        <w:t xml:space="preserve"> Spring-</w:t>
-      </w:r>
-      <w:proofErr w:type="spellStart"/>
-      <w:r>
-        <w:rPr>
-          <w:rFonts w:ascii="Times New Roman" w:hAnsi="Times New Roman" w:cs="Times New Roman"/>
-          <w:sz w:val="24"/>
-          <w:szCs w:val="24"/>
-        </w:rPr>
-        <w:t>Boot</w:t>
-      </w:r>
-      <w:proofErr w:type="spellEnd"/>
-      <w:r>
-        <w:rPr>
-          <w:rFonts w:ascii="Times New Roman" w:hAnsi="Times New Roman" w:cs="Times New Roman"/>
-          <w:sz w:val="24"/>
-          <w:szCs w:val="24"/>
-        </w:rPr>
-        <w:t xml:space="preserve">, HTML5, </w:t>
-      </w:r>
-      <w:proofErr w:type="spellStart"/>
-      <w:proofErr w:type="gramStart"/>
-      <w:r>
-        <w:rPr>
-          <w:rFonts w:ascii="Times New Roman" w:hAnsi="Times New Roman" w:cs="Times New Roman"/>
-          <w:sz w:val="24"/>
-          <w:szCs w:val="24"/>
-        </w:rPr>
-        <w:t>javaScrpt</w:t>
-      </w:r>
-      <w:proofErr w:type="spellEnd"/>
-      <w:r>
-        <w:rPr>
-          <w:rFonts w:ascii="Times New Roman" w:hAnsi="Times New Roman" w:cs="Times New Roman"/>
-          <w:sz w:val="24"/>
-          <w:szCs w:val="24"/>
-        </w:rPr>
-        <w:t xml:space="preserve"> ,</w:t>
-      </w:r>
-      <w:proofErr w:type="gramEnd"/>
+        <w:t>Desenvolvimento de frontend utilizando</w:t>
+      </w:r>
+      <w:r>
+        <w:rPr>
+          <w:rFonts w:ascii="Times New Roman" w:hAnsi="Times New Roman" w:cs="Times New Roman"/>
+          <w:sz w:val="24"/>
+          <w:szCs w:val="24"/>
+        </w:rPr>
+        <w:t xml:space="preserve"> HTML5, javaScrpt ,</w:t>
+      </w:r>
       <w:r>
         <w:rPr>
           <w:rFonts w:ascii="Times New Roman" w:hAnsi="Times New Roman" w:cs="Times New Roman"/>
@@ -2732,72 +1946,8 @@
           <w:sz w:val="24"/>
           <w:szCs w:val="24"/>
         </w:rPr>
-        <w:t xml:space="preserve"> – </w:t>
-      </w:r>
-      <w:proofErr w:type="spellStart"/>
-      <w:r>
-        <w:rPr>
-          <w:rFonts w:ascii="Times New Roman" w:hAnsi="Times New Roman" w:cs="Times New Roman"/>
-          <w:sz w:val="24"/>
-          <w:szCs w:val="24"/>
-        </w:rPr>
-        <w:t>Population</w:t>
-      </w:r>
-      <w:proofErr w:type="spellEnd"/>
-      <w:r>
-        <w:rPr>
-          <w:rFonts w:ascii="Times New Roman" w:hAnsi="Times New Roman" w:cs="Times New Roman"/>
-          <w:sz w:val="24"/>
-          <w:szCs w:val="24"/>
-        </w:rPr>
-        <w:t xml:space="preserve"> </w:t>
-      </w:r>
-      <w:proofErr w:type="spellStart"/>
-      <w:r>
-        <w:rPr>
-          <w:rFonts w:ascii="Times New Roman" w:hAnsi="Times New Roman" w:cs="Times New Roman"/>
-          <w:sz w:val="24"/>
-          <w:szCs w:val="24"/>
-        </w:rPr>
-        <w:t>Service</w:t>
-      </w:r>
-      <w:proofErr w:type="spellEnd"/>
-      <w:r>
-        <w:rPr>
-          <w:rFonts w:ascii="Times New Roman" w:hAnsi="Times New Roman" w:cs="Times New Roman"/>
-          <w:sz w:val="24"/>
-          <w:szCs w:val="24"/>
-        </w:rPr>
-        <w:t xml:space="preserve"> </w:t>
-      </w:r>
-      <w:proofErr w:type="spellStart"/>
-      <w:r>
-        <w:rPr>
-          <w:rFonts w:ascii="Times New Roman" w:hAnsi="Times New Roman" w:cs="Times New Roman"/>
-          <w:sz w:val="24"/>
-          <w:szCs w:val="24"/>
-        </w:rPr>
-        <w:t>International</w:t>
-      </w:r>
-      <w:proofErr w:type="spellEnd"/>
-      <w:r>
-        <w:rPr>
-          <w:rFonts w:ascii="Times New Roman" w:hAnsi="Times New Roman" w:cs="Times New Roman"/>
-          <w:sz w:val="24"/>
-          <w:szCs w:val="24"/>
-        </w:rPr>
-        <w:t xml:space="preserve"> (PSI) Moçambique.            | Bairro </w:t>
-      </w:r>
-      <w:proofErr w:type="spellStart"/>
-      <w:r>
-        <w:rPr>
-          <w:rFonts w:ascii="Times New Roman" w:hAnsi="Times New Roman" w:cs="Times New Roman"/>
-          <w:sz w:val="24"/>
-          <w:szCs w:val="24"/>
-        </w:rPr>
-        <w:t>Sommerchield</w:t>
-      </w:r>
-      <w:proofErr w:type="spellEnd"/>
+        <w:t xml:space="preserve"> – Population Service International (PSI) Moçambique.            | Bairro Sommerchield</w:t>
+      </w:r>
     </w:p>
     <w:p>
       <w:pPr>
@@ -2848,25 +1998,7 @@
           <w:sz w:val="24"/>
           <w:szCs w:val="24"/>
         </w:rPr>
-        <w:t xml:space="preserve">: </w:t>
-      </w:r>
-      <w:proofErr w:type="spellStart"/>
-      <w:r>
-        <w:rPr>
-          <w:rFonts w:ascii="Times New Roman" w:hAnsi="Times New Roman" w:cs="Times New Roman"/>
-          <w:sz w:val="24"/>
-          <w:szCs w:val="24"/>
-        </w:rPr>
-        <w:t>Movercado</w:t>
-      </w:r>
-      <w:proofErr w:type="spellEnd"/>
-      <w:r>
-        <w:rPr>
-          <w:rFonts w:ascii="Times New Roman" w:hAnsi="Times New Roman" w:cs="Times New Roman"/>
-          <w:sz w:val="24"/>
-          <w:szCs w:val="24"/>
-        </w:rPr>
-        <w:t>;</w:t>
+        <w:t>: Movercado;</w:t>
       </w:r>
     </w:p>
     <w:p>
@@ -2927,25 +2059,7 @@
           <w:sz w:val="24"/>
           <w:szCs w:val="24"/>
         </w:rPr>
-        <w:t xml:space="preserve">Utilização do Ruby como linguagem de desenvolvimento e manutenção da plataforma </w:t>
-      </w:r>
-      <w:proofErr w:type="spellStart"/>
-      <w:r>
-        <w:rPr>
-          <w:rFonts w:ascii="Times New Roman" w:hAnsi="Times New Roman" w:cs="Times New Roman"/>
-          <w:sz w:val="24"/>
-          <w:szCs w:val="24"/>
-        </w:rPr>
-        <w:t>Movercado</w:t>
-      </w:r>
-      <w:proofErr w:type="spellEnd"/>
-      <w:r>
-        <w:rPr>
-          <w:rFonts w:ascii="Times New Roman" w:hAnsi="Times New Roman" w:cs="Times New Roman"/>
-          <w:sz w:val="24"/>
-          <w:szCs w:val="24"/>
-        </w:rPr>
-        <w:t>;</w:t>
+        <w:t>Utilização do Ruby como linguagem de desenvolvimento e manutenção da plataforma Movercado;</w:t>
       </w:r>
     </w:p>
     <w:p>
@@ -2962,59 +2076,13 @@
           <w:szCs w:val="24"/>
         </w:rPr>
       </w:pPr>
-      <w:proofErr w:type="spellStart"/>
-      <w:r>
-        <w:rPr>
-          <w:rFonts w:ascii="Times New Roman" w:hAnsi="Times New Roman" w:cs="Times New Roman"/>
-          <w:sz w:val="24"/>
-          <w:szCs w:val="24"/>
-        </w:rPr>
-        <w:t>Help</w:t>
-      </w:r>
-      <w:proofErr w:type="spellEnd"/>
-      <w:r>
-        <w:rPr>
-          <w:rFonts w:ascii="Times New Roman" w:hAnsi="Times New Roman" w:cs="Times New Roman"/>
-          <w:sz w:val="24"/>
-          <w:szCs w:val="24"/>
-        </w:rPr>
-        <w:t xml:space="preserve"> </w:t>
-      </w:r>
-      <w:proofErr w:type="spellStart"/>
-      <w:r>
-        <w:rPr>
-          <w:rFonts w:ascii="Times New Roman" w:hAnsi="Times New Roman" w:cs="Times New Roman"/>
-          <w:sz w:val="24"/>
-          <w:szCs w:val="24"/>
-        </w:rPr>
-        <w:t>Desk</w:t>
-      </w:r>
-      <w:proofErr w:type="spellEnd"/>
-      <w:r>
-        <w:rPr>
-          <w:rFonts w:ascii="Times New Roman" w:hAnsi="Times New Roman" w:cs="Times New Roman"/>
-          <w:sz w:val="24"/>
-          <w:szCs w:val="24"/>
-        </w:rPr>
-        <w:t xml:space="preserve"> no Sistema de </w:t>
-      </w:r>
-      <w:proofErr w:type="spellStart"/>
-      <w:r>
-        <w:rPr>
-          <w:rFonts w:ascii="Times New Roman" w:hAnsi="Times New Roman" w:cs="Times New Roman"/>
-          <w:sz w:val="24"/>
-          <w:szCs w:val="24"/>
-        </w:rPr>
-        <w:t>Movercado</w:t>
-      </w:r>
-      <w:proofErr w:type="spellEnd"/>
-      <w:r>
-        <w:rPr>
-          <w:rFonts w:ascii="Times New Roman" w:hAnsi="Times New Roman" w:cs="Times New Roman"/>
-          <w:sz w:val="24"/>
-          <w:szCs w:val="24"/>
-        </w:rPr>
-        <w:t>;</w:t>
+      <w:r>
+        <w:rPr>
+          <w:rFonts w:ascii="Times New Roman" w:hAnsi="Times New Roman" w:cs="Times New Roman"/>
+          <w:sz w:val="24"/>
+          <w:szCs w:val="24"/>
+        </w:rPr>
+        <w:t>Help Desk no Sistema de Movercado;</w:t>
       </w:r>
     </w:p>
     <w:p>
@@ -3060,7 +2128,7 @@
           <w:sz w:val="24"/>
           <w:szCs w:val="24"/>
         </w:rPr>
-        <w:t>Manutenção do banco de dados para garantir qualidade na informação;</w:t>
+        <w:t xml:space="preserve">Manipulação do MS Excel como formato de divulgação final da informação;  </w:t>
       </w:r>
     </w:p>
     <w:p>
@@ -3083,29 +2151,6 @@
           <w:sz w:val="24"/>
           <w:szCs w:val="24"/>
         </w:rPr>
-        <w:t xml:space="preserve">Manipulação do MS Excel como formato de divulgação final da informação;  </w:t>
-      </w:r>
-    </w:p>
-    <w:p>
-      <w:pPr>
-        <w:pStyle w:val="ListParagraph"/>
-        <w:numPr>
-          <w:ilvl w:val="0"/>
-          <w:numId w:val="14"/>
-        </w:numPr>
-        <w:spacing w:line="360" w:lineRule="auto"/>
-        <w:jc w:val="both"/>
-        <w:rPr>
-          <w:sz w:val="24"/>
-          <w:szCs w:val="24"/>
-        </w:rPr>
-      </w:pPr>
-      <w:r>
-        <w:rPr>
-          <w:rFonts w:ascii="Times New Roman" w:hAnsi="Times New Roman" w:cs="Times New Roman"/>
-          <w:sz w:val="24"/>
-          <w:szCs w:val="24"/>
-        </w:rPr>
         <w:t xml:space="preserve">Digitação de dados na Base de dados; </w:t>
       </w:r>
     </w:p>
@@ -3118,7 +2163,6 @@
           <w:szCs w:val="24"/>
         </w:rPr>
       </w:pPr>
-      <w:proofErr w:type="spellStart"/>
       <w:r>
         <w:rPr>
           <w:rFonts w:ascii="Times New Roman" w:hAnsi="Times New Roman" w:cs="Times New Roman"/>
@@ -3128,25 +2172,14 @@
         </w:rPr>
         <w:t>Projecto</w:t>
       </w:r>
-      <w:proofErr w:type="spellEnd"/>
-      <w:r>
-        <w:rPr>
-          <w:rFonts w:ascii="Times New Roman" w:hAnsi="Times New Roman" w:cs="Times New Roman"/>
-          <w:sz w:val="24"/>
-          <w:szCs w:val="24"/>
-        </w:rPr>
-        <w:t xml:space="preserve">: </w:t>
-      </w:r>
-      <w:proofErr w:type="spellStart"/>
-      <w:r>
-        <w:rPr>
-          <w:rFonts w:ascii="Times New Roman" w:hAnsi="Times New Roman" w:cs="Times New Roman"/>
-          <w:sz w:val="24"/>
-          <w:szCs w:val="24"/>
-        </w:rPr>
-        <w:t>Movercado</w:t>
-      </w:r>
-      <w:proofErr w:type="spellEnd"/>
+      <w:r>
+        <w:rPr>
+          <w:rFonts w:ascii="Times New Roman" w:hAnsi="Times New Roman" w:cs="Times New Roman"/>
+          <w:sz w:val="24"/>
+          <w:szCs w:val="24"/>
+        </w:rPr>
+        <w:t>: Movercado</w:t>
+      </w:r>
     </w:p>
     <w:p>
       <w:pPr>
@@ -3517,102 +2550,92 @@
           <w:rFonts w:ascii="Times New Roman" w:hAnsi="Times New Roman" w:cs="Times New Roman"/>
           <w:sz w:val="24"/>
           <w:szCs w:val="24"/>
-        </w:rPr>
-      </w:pPr>
-      <w:r>
-        <w:rPr>
-          <w:rFonts w:ascii="Times New Roman" w:hAnsi="Times New Roman" w:cs="Times New Roman"/>
+          <w:lang w:val="en-AU"/>
+        </w:rPr>
+      </w:pPr>
+      <w:r>
+        <w:rPr>
+          <w:rFonts w:ascii="Times New Roman" w:hAnsi="Times New Roman" w:cs="Times New Roman"/>
+          <w:sz w:val="24"/>
+          <w:szCs w:val="24"/>
+          <w:lang w:val="en-AU"/>
+        </w:rPr>
+        <w:t xml:space="preserve">     Java, JavaS</w:t>
+      </w:r>
+      <w:r>
+        <w:rPr>
+          <w:rFonts w:ascii="Times New Roman" w:hAnsi="Times New Roman" w:cs="Times New Roman"/>
+          <w:sz w:val="24"/>
+          <w:szCs w:val="24"/>
+          <w:lang w:val="en-AU"/>
+        </w:rPr>
+        <w:t>cript,</w:t>
+      </w:r>
+      <w:r>
+        <w:rPr>
+          <w:rFonts w:ascii="Times New Roman" w:hAnsi="Times New Roman" w:cs="Times New Roman"/>
+          <w:sz w:val="24"/>
+          <w:szCs w:val="24"/>
+          <w:lang w:val="en-AU"/>
+        </w:rPr>
+        <w:t xml:space="preserve"> Python,</w:t>
+      </w:r>
+      <w:r>
+        <w:rPr>
+          <w:rFonts w:ascii="Times New Roman" w:hAnsi="Times New Roman" w:cs="Times New Roman"/>
+          <w:sz w:val="24"/>
+          <w:szCs w:val="24"/>
+          <w:lang w:val="en-AU"/>
+        </w:rPr>
+        <w:t xml:space="preserve"> Android, PHP</w:t>
+      </w:r>
+      <w:r>
+        <w:rPr>
+          <w:rFonts w:ascii="Times New Roman" w:hAnsi="Times New Roman" w:cs="Times New Roman"/>
+          <w:sz w:val="24"/>
+          <w:szCs w:val="24"/>
+          <w:lang w:val="en-AU"/>
+        </w:rPr>
+        <w:t>, C++</w:t>
+      </w:r>
+      <w:r>
+        <w:rPr>
+          <w:rFonts w:ascii="Times New Roman" w:hAnsi="Times New Roman" w:cs="Times New Roman"/>
+          <w:sz w:val="24"/>
+          <w:szCs w:val="24"/>
+          <w:lang w:val="en-AU"/>
+        </w:rPr>
+        <w:t>, C#</w:t>
+      </w:r>
+      <w:r>
+        <w:rPr>
+          <w:rFonts w:ascii="Times New Roman" w:hAnsi="Times New Roman" w:cs="Times New Roman"/>
+          <w:sz w:val="24"/>
+          <w:szCs w:val="24"/>
+          <w:lang w:val="en-AU"/>
+        </w:rPr>
+        <w:t>;</w:t>
+      </w:r>
+    </w:p>
+    <w:p>
+      <w:pPr>
+        <w:pStyle w:val="ListParagraph"/>
+        <w:jc w:val="both"/>
+        <w:rPr>
+          <w:rFonts w:ascii="Times New Roman" w:hAnsi="Times New Roman" w:cs="Times New Roman"/>
+          <w:sz w:val="24"/>
+          <w:szCs w:val="24"/>
+        </w:rPr>
+      </w:pPr>
+      <w:r>
+        <w:rPr>
+          <w:rFonts w:ascii="Times New Roman" w:hAnsi="Times New Roman" w:cs="Times New Roman"/>
+          <w:b/>
           <w:sz w:val="24"/>
           <w:szCs w:val="24"/>
         </w:rPr>
         <w:lastRenderedPageBreak/>
-        <w:t xml:space="preserve">     Java, </w:t>
-      </w:r>
-      <w:proofErr w:type="spellStart"/>
-      <w:r>
-        <w:rPr>
-          <w:rFonts w:ascii="Times New Roman" w:hAnsi="Times New Roman" w:cs="Times New Roman"/>
-          <w:sz w:val="24"/>
-          <w:szCs w:val="24"/>
-        </w:rPr>
-        <w:t>Javascript</w:t>
-      </w:r>
-      <w:proofErr w:type="spellEnd"/>
-      <w:r>
-        <w:rPr>
-          <w:rFonts w:ascii="Times New Roman" w:hAnsi="Times New Roman" w:cs="Times New Roman"/>
-          <w:sz w:val="24"/>
-          <w:szCs w:val="24"/>
-        </w:rPr>
-        <w:t>,</w:t>
-      </w:r>
-      <w:r>
-        <w:rPr>
-          <w:rFonts w:ascii="Times New Roman" w:hAnsi="Times New Roman" w:cs="Times New Roman"/>
-          <w:sz w:val="24"/>
-          <w:szCs w:val="24"/>
-        </w:rPr>
-        <w:t xml:space="preserve"> </w:t>
-      </w:r>
-      <w:proofErr w:type="spellStart"/>
-      <w:r>
-        <w:rPr>
-          <w:rFonts w:ascii="Times New Roman" w:hAnsi="Times New Roman" w:cs="Times New Roman"/>
-          <w:sz w:val="24"/>
-          <w:szCs w:val="24"/>
-        </w:rPr>
-        <w:t>Python</w:t>
-      </w:r>
-      <w:proofErr w:type="spellEnd"/>
-      <w:r>
-        <w:rPr>
-          <w:rFonts w:ascii="Times New Roman" w:hAnsi="Times New Roman" w:cs="Times New Roman"/>
-          <w:sz w:val="24"/>
-          <w:szCs w:val="24"/>
-        </w:rPr>
-        <w:t>,</w:t>
-      </w:r>
-      <w:r>
-        <w:rPr>
-          <w:rFonts w:ascii="Times New Roman" w:hAnsi="Times New Roman" w:cs="Times New Roman"/>
-          <w:sz w:val="24"/>
-          <w:szCs w:val="24"/>
-        </w:rPr>
-        <w:t xml:space="preserve"> </w:t>
-      </w:r>
-      <w:proofErr w:type="spellStart"/>
-      <w:r>
-        <w:rPr>
-          <w:rFonts w:ascii="Times New Roman" w:hAnsi="Times New Roman" w:cs="Times New Roman"/>
-          <w:sz w:val="24"/>
-          <w:szCs w:val="24"/>
-        </w:rPr>
-        <w:t>Android</w:t>
-      </w:r>
-      <w:proofErr w:type="spellEnd"/>
-      <w:r>
-        <w:rPr>
-          <w:rFonts w:ascii="Times New Roman" w:hAnsi="Times New Roman" w:cs="Times New Roman"/>
-          <w:sz w:val="24"/>
-          <w:szCs w:val="24"/>
-        </w:rPr>
-        <w:t>, PHP, Ruby, C++</w:t>
-      </w:r>
-      <w:r>
-        <w:rPr>
-          <w:rFonts w:ascii="Times New Roman" w:hAnsi="Times New Roman" w:cs="Times New Roman"/>
-          <w:sz w:val="24"/>
-          <w:szCs w:val="24"/>
-        </w:rPr>
-        <w:t>, C#</w:t>
-      </w:r>
-      <w:r>
-        <w:rPr>
-          <w:rFonts w:ascii="Times New Roman" w:hAnsi="Times New Roman" w:cs="Times New Roman"/>
-          <w:sz w:val="24"/>
-          <w:szCs w:val="24"/>
-        </w:rPr>
-        <w:t>;</w:t>
+        <w:t>Base de dados</w:t>
       </w:r>
     </w:p>
     <w:p>
@@ -3628,11 +2651,26 @@
       <w:r>
         <w:rPr>
           <w:rFonts w:ascii="Times New Roman" w:hAnsi="Times New Roman" w:cs="Times New Roman"/>
-          <w:b/>
-          <w:sz w:val="24"/>
-          <w:szCs w:val="24"/>
-        </w:rPr>
-        <w:t>Base de dados</w:t>
+          <w:sz w:val="24"/>
+          <w:szCs w:val="24"/>
+        </w:rPr>
+        <w:t xml:space="preserve">     Oracle, Mysql,</w:t>
+      </w:r>
+      <w:r>
+        <w:rPr>
+          <w:rFonts w:ascii="Times New Roman" w:hAnsi="Times New Roman" w:cs="Times New Roman"/>
+          <w:sz w:val="24"/>
+          <w:szCs w:val="24"/>
+        </w:rPr>
+        <w:t xml:space="preserve"> MariaDb,</w:t>
+      </w:r>
+      <w:r>
+        <w:rPr>
+          <w:rFonts w:ascii="Times New Roman" w:hAnsi="Times New Roman" w:cs="Times New Roman"/>
+          <w:sz w:val="24"/>
+          <w:szCs w:val="24"/>
+        </w:rPr>
+        <w:t xml:space="preserve"> PostgreSQL, SQL server, Microsoft Acess;</w:t>
       </w:r>
     </w:p>
     <w:p>
@@ -3641,106 +2679,11 @@
         <w:jc w:val="both"/>
         <w:rPr>
           <w:rFonts w:ascii="Times New Roman" w:hAnsi="Times New Roman" w:cs="Times New Roman"/>
-          <w:sz w:val="24"/>
-          <w:szCs w:val="24"/>
-        </w:rPr>
-      </w:pPr>
-      <w:r>
-        <w:rPr>
-          <w:rFonts w:ascii="Times New Roman" w:hAnsi="Times New Roman" w:cs="Times New Roman"/>
-          <w:sz w:val="24"/>
-          <w:szCs w:val="24"/>
-        </w:rPr>
-        <w:t xml:space="preserve">     Oracle, </w:t>
-      </w:r>
-      <w:proofErr w:type="spellStart"/>
-      <w:r>
-        <w:rPr>
-          <w:rFonts w:ascii="Times New Roman" w:hAnsi="Times New Roman" w:cs="Times New Roman"/>
-          <w:sz w:val="24"/>
-          <w:szCs w:val="24"/>
-        </w:rPr>
-        <w:t>Mysql</w:t>
-      </w:r>
-      <w:proofErr w:type="spellEnd"/>
-      <w:r>
-        <w:rPr>
-          <w:rFonts w:ascii="Times New Roman" w:hAnsi="Times New Roman" w:cs="Times New Roman"/>
-          <w:sz w:val="24"/>
-          <w:szCs w:val="24"/>
-        </w:rPr>
-        <w:t>,</w:t>
-      </w:r>
-      <w:r>
-        <w:rPr>
-          <w:rFonts w:ascii="Times New Roman" w:hAnsi="Times New Roman" w:cs="Times New Roman"/>
-          <w:sz w:val="24"/>
-          <w:szCs w:val="24"/>
-        </w:rPr>
-        <w:t xml:space="preserve"> </w:t>
-      </w:r>
-      <w:proofErr w:type="spellStart"/>
-      <w:r>
-        <w:rPr>
-          <w:rFonts w:ascii="Times New Roman" w:hAnsi="Times New Roman" w:cs="Times New Roman"/>
-          <w:sz w:val="24"/>
-          <w:szCs w:val="24"/>
-        </w:rPr>
-        <w:t>MariaDb</w:t>
-      </w:r>
-      <w:proofErr w:type="spellEnd"/>
-      <w:r>
-        <w:rPr>
-          <w:rFonts w:ascii="Times New Roman" w:hAnsi="Times New Roman" w:cs="Times New Roman"/>
-          <w:sz w:val="24"/>
-          <w:szCs w:val="24"/>
-        </w:rPr>
-        <w:t>,</w:t>
-      </w:r>
-      <w:r>
-        <w:rPr>
-          <w:rFonts w:ascii="Times New Roman" w:hAnsi="Times New Roman" w:cs="Times New Roman"/>
-          <w:sz w:val="24"/>
-          <w:szCs w:val="24"/>
-        </w:rPr>
-        <w:t xml:space="preserve"> </w:t>
-      </w:r>
-      <w:proofErr w:type="spellStart"/>
-      <w:r>
-        <w:rPr>
-          <w:rFonts w:ascii="Times New Roman" w:hAnsi="Times New Roman" w:cs="Times New Roman"/>
-          <w:sz w:val="24"/>
-          <w:szCs w:val="24"/>
-        </w:rPr>
-        <w:t>PostgreSQL</w:t>
-      </w:r>
-      <w:proofErr w:type="spellEnd"/>
-      <w:r>
-        <w:rPr>
-          <w:rFonts w:ascii="Times New Roman" w:hAnsi="Times New Roman" w:cs="Times New Roman"/>
-          <w:sz w:val="24"/>
-          <w:szCs w:val="24"/>
-        </w:rPr>
-        <w:t xml:space="preserve">, SQL server, Microsoft </w:t>
-      </w:r>
-      <w:proofErr w:type="spellStart"/>
-      <w:r>
-        <w:rPr>
-          <w:rFonts w:ascii="Times New Roman" w:hAnsi="Times New Roman" w:cs="Times New Roman"/>
-          <w:sz w:val="24"/>
-          <w:szCs w:val="24"/>
-        </w:rPr>
-        <w:t>Acess</w:t>
-      </w:r>
-      <w:proofErr w:type="spellEnd"/>
-      <w:r>
-        <w:rPr>
-          <w:rFonts w:ascii="Times New Roman" w:hAnsi="Times New Roman" w:cs="Times New Roman"/>
-          <w:sz w:val="24"/>
-          <w:szCs w:val="24"/>
-        </w:rPr>
-        <w:t>;</w:t>
-      </w:r>
+          <w:b/>
+          <w:sz w:val="24"/>
+          <w:szCs w:val="24"/>
+        </w:rPr>
+      </w:pPr>
     </w:p>
     <w:p>
       <w:pPr>
@@ -3748,50 +2691,18 @@
         <w:jc w:val="both"/>
         <w:rPr>
           <w:rFonts w:ascii="Times New Roman" w:hAnsi="Times New Roman" w:cs="Times New Roman"/>
-          <w:b/>
-          <w:sz w:val="24"/>
-          <w:szCs w:val="24"/>
-        </w:rPr>
-      </w:pPr>
-    </w:p>
-    <w:p>
-      <w:pPr>
-        <w:pStyle w:val="ListParagraph"/>
-        <w:jc w:val="both"/>
-        <w:rPr>
-          <w:rFonts w:ascii="Times New Roman" w:hAnsi="Times New Roman" w:cs="Times New Roman"/>
-          <w:sz w:val="24"/>
-          <w:szCs w:val="24"/>
-        </w:rPr>
-      </w:pPr>
-      <w:r>
-        <w:rPr>
-          <w:rFonts w:ascii="Times New Roman" w:hAnsi="Times New Roman" w:cs="Times New Roman"/>
-          <w:b/>
-          <w:sz w:val="24"/>
-          <w:szCs w:val="24"/>
-        </w:rPr>
-        <w:t>Tecnologias/</w:t>
-      </w:r>
-      <w:proofErr w:type="spellStart"/>
-      <w:r>
-        <w:rPr>
-          <w:rFonts w:ascii="Times New Roman" w:hAnsi="Times New Roman" w:cs="Times New Roman"/>
-          <w:b/>
-          <w:sz w:val="24"/>
-          <w:szCs w:val="24"/>
-        </w:rPr>
-        <w:t>Frame</w:t>
-      </w:r>
-      <w:proofErr w:type="spellEnd"/>
-      <w:r>
-        <w:rPr>
-          <w:rFonts w:ascii="Times New Roman" w:hAnsi="Times New Roman" w:cs="Times New Roman"/>
-          <w:b/>
-          <w:sz w:val="24"/>
-          <w:szCs w:val="24"/>
-        </w:rPr>
-        <w:t xml:space="preserve"> Works</w:t>
+          <w:sz w:val="24"/>
+          <w:szCs w:val="24"/>
+        </w:rPr>
+      </w:pPr>
+      <w:r>
+        <w:rPr>
+          <w:rFonts w:ascii="Times New Roman" w:hAnsi="Times New Roman" w:cs="Times New Roman"/>
+          <w:b/>
+          <w:sz w:val="24"/>
+          <w:szCs w:val="24"/>
+        </w:rPr>
+        <w:t>Tecnologias/Frame Works</w:t>
       </w:r>
     </w:p>
     <w:p>
@@ -3816,9 +2727,8 @@
           <w:szCs w:val="24"/>
           <w:lang w:val="en-US"/>
         </w:rPr>
-        <w:t xml:space="preserve">Angular </w:t>
-      </w:r>
-      <w:proofErr w:type="spellStart"/>
+        <w:t>Angular js</w:t>
+      </w:r>
       <w:r>
         <w:rPr>
           <w:rFonts w:ascii="Times New Roman" w:hAnsi="Times New Roman" w:cs="Times New Roman"/>
@@ -3826,9 +2736,8 @@
           <w:szCs w:val="24"/>
           <w:lang w:val="en-US"/>
         </w:rPr>
-        <w:t>js</w:t>
-      </w:r>
-      <w:proofErr w:type="spellEnd"/>
+        <w:t>, React, Vue</w:t>
+      </w:r>
       <w:r>
         <w:rPr>
           <w:rFonts w:ascii="Times New Roman" w:hAnsi="Times New Roman" w:cs="Times New Roman"/>
@@ -3836,9 +2745,8 @@
           <w:szCs w:val="24"/>
           <w:lang w:val="en-US"/>
         </w:rPr>
-        <w:t xml:space="preserve">, React, </w:t>
-      </w:r>
-      <w:proofErr w:type="spellStart"/>
+        <w:t>,</w:t>
+      </w:r>
       <w:r>
         <w:rPr>
           <w:rFonts w:ascii="Times New Roman" w:hAnsi="Times New Roman" w:cs="Times New Roman"/>
@@ -3846,9 +2754,8 @@
           <w:szCs w:val="24"/>
           <w:lang w:val="en-US"/>
         </w:rPr>
-        <w:t>Vue</w:t>
-      </w:r>
-      <w:proofErr w:type="spellEnd"/>
+        <w:t xml:space="preserve"> Spring, JSF, jsp, PrimeFace,</w:t>
+      </w:r>
       <w:r>
         <w:rPr>
           <w:rFonts w:ascii="Times New Roman" w:hAnsi="Times New Roman" w:cs="Times New Roman"/>
@@ -3856,205 +2763,7 @@
           <w:szCs w:val="24"/>
           <w:lang w:val="en-US"/>
         </w:rPr>
-        <w:t>,</w:t>
-      </w:r>
-      <w:r>
-        <w:rPr>
-          <w:rFonts w:ascii="Times New Roman" w:hAnsi="Times New Roman" w:cs="Times New Roman"/>
-          <w:sz w:val="24"/>
-          <w:szCs w:val="24"/>
-          <w:lang w:val="en-US"/>
-        </w:rPr>
-        <w:t xml:space="preserve"> Spring, JSF, </w:t>
-      </w:r>
-      <w:proofErr w:type="spellStart"/>
-      <w:r>
-        <w:rPr>
-          <w:rFonts w:ascii="Times New Roman" w:hAnsi="Times New Roman" w:cs="Times New Roman"/>
-          <w:sz w:val="24"/>
-          <w:szCs w:val="24"/>
-          <w:lang w:val="en-US"/>
-        </w:rPr>
-        <w:t>jsp</w:t>
-      </w:r>
-      <w:proofErr w:type="spellEnd"/>
-      <w:r>
-        <w:rPr>
-          <w:rFonts w:ascii="Times New Roman" w:hAnsi="Times New Roman" w:cs="Times New Roman"/>
-          <w:sz w:val="24"/>
-          <w:szCs w:val="24"/>
-          <w:lang w:val="en-US"/>
-        </w:rPr>
-        <w:t xml:space="preserve">, </w:t>
-      </w:r>
-      <w:proofErr w:type="spellStart"/>
-      <w:r>
-        <w:rPr>
-          <w:rFonts w:ascii="Times New Roman" w:hAnsi="Times New Roman" w:cs="Times New Roman"/>
-          <w:sz w:val="24"/>
-          <w:szCs w:val="24"/>
-          <w:lang w:val="en-US"/>
-        </w:rPr>
-        <w:t>PrimeFace</w:t>
-      </w:r>
-      <w:proofErr w:type="spellEnd"/>
-      <w:r>
-        <w:rPr>
-          <w:rFonts w:ascii="Times New Roman" w:hAnsi="Times New Roman" w:cs="Times New Roman"/>
-          <w:sz w:val="24"/>
-          <w:szCs w:val="24"/>
-          <w:lang w:val="en-US"/>
-        </w:rPr>
-        <w:t>,</w:t>
-      </w:r>
-      <w:r>
-        <w:rPr>
-          <w:rFonts w:ascii="Times New Roman" w:hAnsi="Times New Roman" w:cs="Times New Roman"/>
-          <w:sz w:val="24"/>
-          <w:szCs w:val="24"/>
-          <w:lang w:val="en-US"/>
-        </w:rPr>
-        <w:t xml:space="preserve"> ZK, </w:t>
-      </w:r>
-      <w:proofErr w:type="spellStart"/>
-      <w:r>
-        <w:rPr>
-          <w:rFonts w:ascii="Times New Roman" w:hAnsi="Times New Roman" w:cs="Times New Roman"/>
-          <w:sz w:val="24"/>
-          <w:szCs w:val="24"/>
-          <w:lang w:val="en-US"/>
-        </w:rPr>
-        <w:t>docker</w:t>
-      </w:r>
-      <w:proofErr w:type="spellEnd"/>
-      <w:r>
-        <w:rPr>
-          <w:rFonts w:ascii="Times New Roman" w:hAnsi="Times New Roman" w:cs="Times New Roman"/>
-          <w:sz w:val="24"/>
-          <w:szCs w:val="24"/>
-          <w:lang w:val="en-US"/>
-        </w:rPr>
-        <w:t xml:space="preserve">, Node, Quasar, </w:t>
-      </w:r>
-      <w:proofErr w:type="spellStart"/>
-      <w:r>
-        <w:rPr>
-          <w:rFonts w:ascii="Times New Roman" w:hAnsi="Times New Roman" w:cs="Times New Roman"/>
-          <w:sz w:val="24"/>
-          <w:szCs w:val="24"/>
-          <w:lang w:val="en-US"/>
-        </w:rPr>
-        <w:t>SpringSecurity</w:t>
-      </w:r>
-      <w:proofErr w:type="spellEnd"/>
-      <w:r>
-        <w:rPr>
-          <w:rFonts w:ascii="Times New Roman" w:hAnsi="Times New Roman" w:cs="Times New Roman"/>
-          <w:sz w:val="24"/>
-          <w:szCs w:val="24"/>
-          <w:lang w:val="en-US"/>
-        </w:rPr>
-        <w:t xml:space="preserve">, Maven, </w:t>
-      </w:r>
-      <w:proofErr w:type="spellStart"/>
-      <w:r>
-        <w:rPr>
-          <w:rFonts w:ascii="Times New Roman" w:hAnsi="Times New Roman" w:cs="Times New Roman"/>
-          <w:sz w:val="24"/>
-          <w:szCs w:val="24"/>
-          <w:lang w:val="en-US"/>
-        </w:rPr>
-        <w:t>gradle</w:t>
-      </w:r>
-      <w:proofErr w:type="spellEnd"/>
-      <w:r>
-        <w:rPr>
-          <w:rFonts w:ascii="Times New Roman" w:hAnsi="Times New Roman" w:cs="Times New Roman"/>
-          <w:sz w:val="24"/>
-          <w:szCs w:val="24"/>
-          <w:lang w:val="en-US"/>
-        </w:rPr>
-        <w:t xml:space="preserve">, </w:t>
-      </w:r>
-      <w:proofErr w:type="spellStart"/>
-      <w:r>
-        <w:rPr>
-          <w:rFonts w:ascii="Times New Roman" w:hAnsi="Times New Roman" w:cs="Times New Roman"/>
-          <w:sz w:val="24"/>
-          <w:szCs w:val="24"/>
-          <w:lang w:val="en-US"/>
-        </w:rPr>
-        <w:t>jpa</w:t>
-      </w:r>
-      <w:proofErr w:type="spellEnd"/>
-      <w:r>
-        <w:rPr>
-          <w:rFonts w:ascii="Times New Roman" w:hAnsi="Times New Roman" w:cs="Times New Roman"/>
-          <w:sz w:val="24"/>
-          <w:szCs w:val="24"/>
-          <w:lang w:val="en-US"/>
-        </w:rPr>
-        <w:t xml:space="preserve">, Hibernate, </w:t>
-      </w:r>
-      <w:proofErr w:type="spellStart"/>
-      <w:r>
-        <w:rPr>
-          <w:rFonts w:ascii="Times New Roman" w:hAnsi="Times New Roman" w:cs="Times New Roman"/>
-          <w:sz w:val="24"/>
-          <w:szCs w:val="24"/>
-          <w:lang w:val="en-US"/>
-        </w:rPr>
-        <w:t>Jdbc</w:t>
-      </w:r>
-      <w:proofErr w:type="spellEnd"/>
-      <w:r>
-        <w:rPr>
-          <w:rFonts w:ascii="Times New Roman" w:hAnsi="Times New Roman" w:cs="Times New Roman"/>
-          <w:sz w:val="24"/>
-          <w:szCs w:val="24"/>
-          <w:lang w:val="en-US"/>
-        </w:rPr>
-        <w:t xml:space="preserve">, </w:t>
-      </w:r>
-      <w:proofErr w:type="spellStart"/>
-      <w:r>
-        <w:rPr>
-          <w:rFonts w:ascii="Times New Roman" w:hAnsi="Times New Roman" w:cs="Times New Roman"/>
-          <w:sz w:val="24"/>
-          <w:szCs w:val="24"/>
-          <w:lang w:val="en-US"/>
-        </w:rPr>
-        <w:t>Jquery</w:t>
-      </w:r>
-      <w:proofErr w:type="spellEnd"/>
-      <w:r>
-        <w:rPr>
-          <w:rFonts w:ascii="Times New Roman" w:hAnsi="Times New Roman" w:cs="Times New Roman"/>
-          <w:sz w:val="24"/>
-          <w:szCs w:val="24"/>
-          <w:lang w:val="en-US"/>
-        </w:rPr>
-        <w:t xml:space="preserve">, </w:t>
-      </w:r>
-      <w:proofErr w:type="spellStart"/>
-      <w:r>
-        <w:rPr>
-          <w:rFonts w:ascii="Times New Roman" w:hAnsi="Times New Roman" w:cs="Times New Roman"/>
-          <w:sz w:val="24"/>
-          <w:szCs w:val="24"/>
-          <w:lang w:val="en-US"/>
-        </w:rPr>
-        <w:t>JUnite</w:t>
-      </w:r>
-      <w:proofErr w:type="spellEnd"/>
-      <w:r>
-        <w:rPr>
-          <w:rFonts w:ascii="Times New Roman" w:hAnsi="Times New Roman" w:cs="Times New Roman"/>
-          <w:sz w:val="24"/>
-          <w:szCs w:val="24"/>
-          <w:lang w:val="en-US"/>
-        </w:rPr>
-        <w:t>, ASP.NET, Ant, Ivy;</w:t>
+        <w:t xml:space="preserve"> ZK, docker, Node, Quasar, SpringSecurity, Maven, gradle, jpa, Hibernate, Jdbc, Jquery, JUnite, ASP.NET, Ant, Ivy;</w:t>
       </w:r>
     </w:p>
     <w:p>
@@ -4078,27 +2787,7 @@
           <w:szCs w:val="24"/>
           <w:lang w:val="en-US"/>
         </w:rPr>
-        <w:t xml:space="preserve">Rest, Soap, postman, </w:t>
-      </w:r>
-      <w:proofErr w:type="spellStart"/>
-      <w:r>
-        <w:rPr>
-          <w:rFonts w:ascii="Times New Roman" w:hAnsi="Times New Roman" w:cs="Times New Roman"/>
-          <w:sz w:val="24"/>
-          <w:szCs w:val="24"/>
-          <w:lang w:val="en-US"/>
-        </w:rPr>
-        <w:t>SoupUI</w:t>
-      </w:r>
-      <w:proofErr w:type="spellEnd"/>
-      <w:r>
-        <w:rPr>
-          <w:rFonts w:ascii="Times New Roman" w:hAnsi="Times New Roman" w:cs="Times New Roman"/>
-          <w:sz w:val="24"/>
-          <w:szCs w:val="24"/>
-          <w:lang w:val="en-US"/>
-        </w:rPr>
-        <w:t>;</w:t>
+        <w:t>Rest, Soap, postman, SoupUI;</w:t>
       </w:r>
     </w:p>
     <w:p>
@@ -4140,7 +2829,6 @@
           <w:szCs w:val="24"/>
         </w:rPr>
       </w:pPr>
-      <w:proofErr w:type="spellStart"/>
       <w:r>
         <w:rPr>
           <w:rFonts w:ascii="Times New Roman" w:hAnsi="Times New Roman" w:cs="Times New Roman"/>
@@ -4148,9 +2836,17 @@
           <w:szCs w:val="24"/>
           <w:lang w:val="en-US"/>
         </w:rPr>
-        <w:t>Git</w:t>
-      </w:r>
-      <w:proofErr w:type="spellEnd"/>
+        <w:t>Git, Github;</w:t>
+      </w:r>
+    </w:p>
+    <w:p>
+      <w:pPr>
+        <w:jc w:val="both"/>
+        <w:rPr>
+          <w:sz w:val="24"/>
+          <w:szCs w:val="24"/>
+        </w:rPr>
+      </w:pPr>
       <w:r>
         <w:rPr>
           <w:rFonts w:ascii="Times New Roman" w:hAnsi="Times New Roman" w:cs="Times New Roman"/>
@@ -4158,80 +2854,18 @@
           <w:szCs w:val="24"/>
           <w:lang w:val="en-US"/>
         </w:rPr>
-        <w:t xml:space="preserve">, </w:t>
-      </w:r>
-      <w:proofErr w:type="spellStart"/>
-      <w:r>
-        <w:rPr>
-          <w:rFonts w:ascii="Times New Roman" w:hAnsi="Times New Roman" w:cs="Times New Roman"/>
+        <w:t xml:space="preserve">            </w:t>
+      </w:r>
+      <w:r>
+        <w:rPr>
+          <w:rFonts w:ascii="Times New Roman" w:hAnsi="Times New Roman" w:cs="Times New Roman"/>
+          <w:b/>
           <w:sz w:val="24"/>
           <w:szCs w:val="24"/>
           <w:lang w:val="en-US"/>
         </w:rPr>
-        <w:t>Github</w:t>
-      </w:r>
-      <w:proofErr w:type="spellEnd"/>
-      <w:r>
-        <w:rPr>
-          <w:rFonts w:ascii="Times New Roman" w:hAnsi="Times New Roman" w:cs="Times New Roman"/>
-          <w:sz w:val="24"/>
-          <w:szCs w:val="24"/>
-          <w:lang w:val="en-US"/>
-        </w:rPr>
-        <w:t>;</w:t>
-      </w:r>
-    </w:p>
-    <w:p>
-      <w:pPr>
-        <w:jc w:val="both"/>
-        <w:rPr>
-          <w:sz w:val="24"/>
-          <w:szCs w:val="24"/>
-        </w:rPr>
-      </w:pPr>
-      <w:r>
-        <w:rPr>
-          <w:rFonts w:ascii="Times New Roman" w:hAnsi="Times New Roman" w:cs="Times New Roman"/>
-          <w:sz w:val="24"/>
-          <w:szCs w:val="24"/>
-          <w:lang w:val="en-US"/>
-        </w:rPr>
-        <w:t xml:space="preserve">            </w:t>
-      </w:r>
-      <w:proofErr w:type="spellStart"/>
-      <w:r>
-        <w:rPr>
-          <w:rFonts w:ascii="Times New Roman" w:hAnsi="Times New Roman" w:cs="Times New Roman"/>
-          <w:b/>
-          <w:sz w:val="24"/>
-          <w:szCs w:val="24"/>
-          <w:lang w:val="en-US"/>
-        </w:rPr>
-        <w:t>Servidores</w:t>
-      </w:r>
-      <w:proofErr w:type="spellEnd"/>
-      <w:r>
-        <w:rPr>
-          <w:rFonts w:ascii="Times New Roman" w:hAnsi="Times New Roman" w:cs="Times New Roman"/>
-          <w:b/>
-          <w:sz w:val="24"/>
-          <w:szCs w:val="24"/>
-          <w:lang w:val="en-US"/>
-        </w:rPr>
-        <w:t xml:space="preserve"> de </w:t>
-      </w:r>
-      <w:proofErr w:type="spellStart"/>
-      <w:r>
-        <w:rPr>
-          <w:rFonts w:ascii="Times New Roman" w:hAnsi="Times New Roman" w:cs="Times New Roman"/>
-          <w:b/>
-          <w:sz w:val="24"/>
-          <w:szCs w:val="24"/>
-          <w:lang w:val="en-US"/>
-        </w:rPr>
-        <w:t>Aplicações</w:t>
-      </w:r>
-      <w:proofErr w:type="spellEnd"/>
+        <w:t>Servidores de Aplicações</w:t>
+      </w:r>
     </w:p>
     <w:p>
       <w:pPr>
@@ -4246,7 +2880,6 @@
           <w:szCs w:val="24"/>
         </w:rPr>
       </w:pPr>
-      <w:proofErr w:type="spellStart"/>
       <w:r>
         <w:rPr>
           <w:rFonts w:ascii="Times New Roman" w:hAnsi="Times New Roman" w:cs="Times New Roman"/>
@@ -4254,37 +2887,7 @@
           <w:szCs w:val="24"/>
           <w:lang w:val="en-US"/>
         </w:rPr>
-        <w:t>Jboss</w:t>
-      </w:r>
-      <w:proofErr w:type="spellEnd"/>
-      <w:r>
-        <w:rPr>
-          <w:rFonts w:ascii="Times New Roman" w:hAnsi="Times New Roman" w:cs="Times New Roman"/>
-          <w:sz w:val="24"/>
-          <w:szCs w:val="24"/>
-          <w:lang w:val="en-US"/>
-        </w:rPr>
-        <w:t xml:space="preserve"> , Tomcat, jetty, </w:t>
-      </w:r>
-      <w:proofErr w:type="spellStart"/>
-      <w:r>
-        <w:rPr>
-          <w:rFonts w:ascii="Times New Roman" w:hAnsi="Times New Roman" w:cs="Times New Roman"/>
-          <w:sz w:val="24"/>
-          <w:szCs w:val="24"/>
-          <w:lang w:val="en-US"/>
-        </w:rPr>
-        <w:t>WampServer</w:t>
-      </w:r>
-      <w:proofErr w:type="spellEnd"/>
-      <w:r>
-        <w:rPr>
-          <w:rFonts w:ascii="Times New Roman" w:hAnsi="Times New Roman" w:cs="Times New Roman"/>
-          <w:sz w:val="24"/>
-          <w:szCs w:val="24"/>
-          <w:lang w:val="en-US"/>
-        </w:rPr>
-        <w:t xml:space="preserve"> ;</w:t>
+        <w:t>Jboss , Tomcat, jetty, WampServer ;</w:t>
       </w:r>
     </w:p>
     <w:p>
@@ -4300,7 +2903,6 @@
           <w:szCs w:val="24"/>
         </w:rPr>
       </w:pPr>
-      <w:proofErr w:type="spellStart"/>
       <w:r>
         <w:rPr>
           <w:rFonts w:ascii="Times New Roman" w:hAnsi="Times New Roman" w:cs="Times New Roman"/>
@@ -4308,9 +2910,17 @@
           <w:szCs w:val="24"/>
           <w:lang w:val="en-US"/>
         </w:rPr>
-        <w:t>Wildfly</w:t>
-      </w:r>
-      <w:proofErr w:type="spellEnd"/>
+        <w:t>Wildfly;</w:t>
+      </w:r>
+    </w:p>
+    <w:p>
+      <w:pPr>
+        <w:jc w:val="both"/>
+        <w:rPr>
+          <w:sz w:val="24"/>
+          <w:szCs w:val="24"/>
+        </w:rPr>
+      </w:pPr>
       <w:r>
         <w:rPr>
           <w:rFonts w:ascii="Times New Roman" w:hAnsi="Times New Roman" w:cs="Times New Roman"/>
@@ -4318,69 +2928,17 @@
           <w:szCs w:val="24"/>
           <w:lang w:val="en-US"/>
         </w:rPr>
-        <w:t>;</w:t>
-      </w:r>
-    </w:p>
-    <w:p>
-      <w:pPr>
-        <w:jc w:val="both"/>
-        <w:rPr>
-          <w:sz w:val="24"/>
-          <w:szCs w:val="24"/>
-        </w:rPr>
-      </w:pPr>
-      <w:r>
-        <w:rPr>
-          <w:rFonts w:ascii="Times New Roman" w:hAnsi="Times New Roman" w:cs="Times New Roman"/>
+        <w:t xml:space="preserve">        </w:t>
+      </w:r>
+      <w:r>
+        <w:rPr>
+          <w:rFonts w:ascii="Times New Roman" w:hAnsi="Times New Roman" w:cs="Times New Roman"/>
+          <w:b/>
           <w:sz w:val="24"/>
           <w:szCs w:val="24"/>
           <w:lang w:val="en-US"/>
         </w:rPr>
-        <w:t xml:space="preserve">        </w:t>
-      </w:r>
-      <w:proofErr w:type="spellStart"/>
-      <w:r>
-        <w:rPr>
-          <w:rFonts w:ascii="Times New Roman" w:hAnsi="Times New Roman" w:cs="Times New Roman"/>
-          <w:b/>
-          <w:sz w:val="24"/>
-          <w:szCs w:val="24"/>
-          <w:lang w:val="en-US"/>
-        </w:rPr>
-        <w:t>Padrões</w:t>
-      </w:r>
-      <w:proofErr w:type="spellEnd"/>
-      <w:r>
-        <w:rPr>
-          <w:rFonts w:ascii="Times New Roman" w:hAnsi="Times New Roman" w:cs="Times New Roman"/>
-          <w:b/>
-          <w:sz w:val="24"/>
-          <w:szCs w:val="24"/>
-          <w:lang w:val="en-US"/>
-        </w:rPr>
-        <w:t xml:space="preserve"> de </w:t>
-      </w:r>
-      <w:proofErr w:type="spellStart"/>
-      <w:r>
-        <w:rPr>
-          <w:rFonts w:ascii="Times New Roman" w:hAnsi="Times New Roman" w:cs="Times New Roman"/>
-          <w:b/>
-          <w:sz w:val="24"/>
-          <w:szCs w:val="24"/>
-          <w:lang w:val="en-US"/>
-        </w:rPr>
-        <w:t>Desenvolvimento</w:t>
-      </w:r>
-      <w:proofErr w:type="spellEnd"/>
-      <w:r>
-        <w:rPr>
-          <w:rFonts w:ascii="Times New Roman" w:hAnsi="Times New Roman" w:cs="Times New Roman"/>
-          <w:b/>
-          <w:sz w:val="24"/>
-          <w:szCs w:val="24"/>
-          <w:lang w:val="en-US"/>
-        </w:rPr>
-        <w:t xml:space="preserve"> de Software</w:t>
+        <w:t>Padrões de Desenvolvimento de Software</w:t>
       </w:r>
     </w:p>
     <w:p>
@@ -4403,27 +2961,7 @@
           <w:szCs w:val="24"/>
           <w:lang w:val="en-US"/>
         </w:rPr>
-        <w:t xml:space="preserve">MVC (Model View </w:t>
-      </w:r>
-      <w:proofErr w:type="spellStart"/>
-      <w:r>
-        <w:rPr>
-          <w:rFonts w:ascii="Times New Roman" w:hAnsi="Times New Roman" w:cs="Times New Roman"/>
-          <w:sz w:val="24"/>
-          <w:szCs w:val="24"/>
-          <w:lang w:val="en-US"/>
-        </w:rPr>
-        <w:t>Controle</w:t>
-      </w:r>
-      <w:proofErr w:type="spellEnd"/>
-      <w:r>
-        <w:rPr>
-          <w:rFonts w:ascii="Times New Roman" w:hAnsi="Times New Roman" w:cs="Times New Roman"/>
-          <w:sz w:val="24"/>
-          <w:szCs w:val="24"/>
-          <w:lang w:val="en-US"/>
-        </w:rPr>
-        <w:t>);</w:t>
+        <w:t>MVC (Model View Controle);</w:t>
       </w:r>
     </w:p>
     <w:p>
@@ -4525,7 +3063,6 @@
           <w:szCs w:val="24"/>
         </w:rPr>
       </w:pPr>
-      <w:proofErr w:type="spellStart"/>
       <w:r>
         <w:rPr>
           <w:rFonts w:ascii="Times New Roman" w:hAnsi="Times New Roman" w:cs="Times New Roman"/>
@@ -4536,7 +3073,6 @@
         </w:rPr>
         <w:t>Metodologias</w:t>
       </w:r>
-      <w:proofErr w:type="spellEnd"/>
     </w:p>
     <w:p>
       <w:pPr>
@@ -4557,19 +3093,8 @@
           <w:sz w:val="24"/>
           <w:szCs w:val="24"/>
         </w:rPr>
-        <w:t xml:space="preserve">Metodologias </w:t>
-      </w:r>
-      <w:proofErr w:type="gramStart"/>
-      <w:r>
-        <w:rPr>
-          <w:rFonts w:ascii="Times New Roman" w:hAnsi="Times New Roman" w:cs="Times New Roman"/>
-          <w:sz w:val="24"/>
-          <w:szCs w:val="24"/>
-        </w:rPr>
-        <w:t>Ágeis(</w:t>
-      </w:r>
-      <w:proofErr w:type="spellStart"/>
-      <w:proofErr w:type="gramEnd"/>
+        <w:t xml:space="preserve">Metodologias Ágeis </w:t>
+      </w:r>
       <w:r>
         <w:rPr>
           <w:rFonts w:ascii="Times New Roman" w:hAnsi="Times New Roman" w:cs="Times New Roman"/>
@@ -4578,69 +3103,16 @@
         </w:rPr>
         <w:t>Scrum</w:t>
       </w:r>
-      <w:proofErr w:type="spellEnd"/>
-      <w:r>
-        <w:rPr>
-          <w:rFonts w:ascii="Times New Roman" w:hAnsi="Times New Roman" w:cs="Times New Roman"/>
-          <w:sz w:val="24"/>
-          <w:szCs w:val="24"/>
-        </w:rPr>
-        <w:t>, XP);</w:t>
-      </w:r>
-    </w:p>
-    <w:p>
-      <w:pPr>
-        <w:pStyle w:val="ListParagraph"/>
-        <w:numPr>
-          <w:ilvl w:val="1"/>
-          <w:numId w:val="7"/>
-        </w:numPr>
-        <w:jc w:val="both"/>
-        <w:rPr>
-          <w:sz w:val="24"/>
-          <w:szCs w:val="24"/>
-        </w:rPr>
-      </w:pPr>
-      <w:proofErr w:type="spellStart"/>
-      <w:r>
-        <w:rPr>
-          <w:rFonts w:ascii="Times New Roman" w:hAnsi="Times New Roman" w:cs="Times New Roman"/>
-          <w:sz w:val="24"/>
-          <w:szCs w:val="24"/>
-          <w:lang w:val="en-US"/>
-        </w:rPr>
-        <w:t>Metodologias</w:t>
-      </w:r>
-      <w:proofErr w:type="spellEnd"/>
-      <w:r>
-        <w:rPr>
-          <w:rFonts w:ascii="Times New Roman" w:hAnsi="Times New Roman" w:cs="Times New Roman"/>
-          <w:sz w:val="24"/>
-          <w:szCs w:val="24"/>
-          <w:lang w:val="en-US"/>
-        </w:rPr>
-        <w:t xml:space="preserve"> </w:t>
-      </w:r>
-      <w:proofErr w:type="spellStart"/>
-      <w:r>
-        <w:rPr>
-          <w:rFonts w:ascii="Times New Roman" w:hAnsi="Times New Roman" w:cs="Times New Roman"/>
-          <w:sz w:val="24"/>
-          <w:szCs w:val="24"/>
-          <w:lang w:val="en-US"/>
-        </w:rPr>
-        <w:t>Tradiçonais</w:t>
-      </w:r>
-      <w:proofErr w:type="spellEnd"/>
-      <w:r>
-        <w:rPr>
-          <w:rFonts w:ascii="Times New Roman" w:hAnsi="Times New Roman" w:cs="Times New Roman"/>
-          <w:sz w:val="24"/>
-          <w:szCs w:val="24"/>
-          <w:lang w:val="en-US"/>
-        </w:rPr>
-        <w:t xml:space="preserve"> (RUP);</w:t>
-      </w:r>
+      <w:r>
+        <w:rPr>
+          <w:rFonts w:ascii="Times New Roman" w:hAnsi="Times New Roman" w:cs="Times New Roman"/>
+          <w:sz w:val="24"/>
+          <w:szCs w:val="24"/>
+        </w:rPr>
+        <w:t>:</w:t>
+      </w:r>
+      <w:bookmarkStart w:id="0" w:name="_GoBack"/>
+      <w:bookmarkEnd w:id="0"/>
     </w:p>
     <w:p>
       <w:pPr>
@@ -4705,25 +3177,7 @@
           <w:sz w:val="24"/>
           <w:szCs w:val="24"/>
         </w:rPr>
-        <w:t xml:space="preserve"> </w:t>
-      </w:r>
-      <w:proofErr w:type="spellStart"/>
-      <w:r>
-        <w:rPr>
-          <w:rFonts w:ascii="Times New Roman" w:hAnsi="Times New Roman" w:cs="Times New Roman"/>
-          <w:sz w:val="24"/>
-          <w:szCs w:val="24"/>
-        </w:rPr>
-        <w:t>Object</w:t>
-      </w:r>
-      <w:proofErr w:type="spellEnd"/>
-      <w:r>
-        <w:rPr>
-          <w:rFonts w:ascii="Times New Roman" w:hAnsi="Times New Roman" w:cs="Times New Roman"/>
-          <w:sz w:val="24"/>
-          <w:szCs w:val="24"/>
-        </w:rPr>
-        <w:t>(OOA);</w:t>
+        <w:t xml:space="preserve"> Object(OOA);</w:t>
       </w:r>
     </w:p>
     <w:p>
@@ -4890,7 +3344,6 @@
           <w:sz w:val="24"/>
           <w:szCs w:val="24"/>
         </w:rPr>
-        <w:lastRenderedPageBreak/>
         <w:t>Engenharia de Requisitos.</w:t>
       </w:r>
     </w:p>
@@ -4915,25 +3368,7 @@
           <w:sz w:val="24"/>
           <w:szCs w:val="24"/>
         </w:rPr>
-        <w:t xml:space="preserve">Java e orientação a </w:t>
-      </w:r>
-      <w:proofErr w:type="spellStart"/>
-      <w:r>
-        <w:rPr>
-          <w:rFonts w:ascii="Times New Roman" w:hAnsi="Times New Roman" w:cs="Times New Roman"/>
-          <w:sz w:val="24"/>
-          <w:szCs w:val="24"/>
-        </w:rPr>
-        <w:t>objectos</w:t>
-      </w:r>
-      <w:proofErr w:type="spellEnd"/>
-      <w:r>
-        <w:rPr>
-          <w:rFonts w:ascii="Times New Roman" w:hAnsi="Times New Roman" w:cs="Times New Roman"/>
-          <w:sz w:val="24"/>
-          <w:szCs w:val="24"/>
-        </w:rPr>
-        <w:t xml:space="preserve"> e ferramentas eclipse IDE.</w:t>
+        <w:t>Java e orientação a objectos e ferramentas eclipse IDE.</w:t>
       </w:r>
     </w:p>
     <w:p>
@@ -4957,61 +3392,8 @@
           <w:sz w:val="24"/>
           <w:szCs w:val="24"/>
         </w:rPr>
-        <w:t xml:space="preserve">Java para desenvolvimento web com ferramentas SVN </w:t>
-      </w:r>
-      <w:proofErr w:type="spellStart"/>
-      <w:r>
-        <w:rPr>
-          <w:rFonts w:ascii="Times New Roman" w:hAnsi="Times New Roman" w:cs="Times New Roman"/>
-          <w:sz w:val="24"/>
-          <w:szCs w:val="24"/>
-        </w:rPr>
-        <w:t>Subversion</w:t>
-      </w:r>
-      <w:proofErr w:type="spellEnd"/>
-      <w:r>
-        <w:rPr>
-          <w:rFonts w:ascii="Times New Roman" w:hAnsi="Times New Roman" w:cs="Times New Roman"/>
-          <w:sz w:val="24"/>
-          <w:szCs w:val="24"/>
-        </w:rPr>
-        <w:t xml:space="preserve">; </w:t>
-      </w:r>
-      <w:proofErr w:type="spellStart"/>
-      <w:r>
-        <w:rPr>
-          <w:rFonts w:ascii="Times New Roman" w:hAnsi="Times New Roman" w:cs="Times New Roman"/>
-          <w:sz w:val="24"/>
-          <w:szCs w:val="24"/>
-        </w:rPr>
-        <w:t>Git</w:t>
-      </w:r>
-      <w:proofErr w:type="spellEnd"/>
-      <w:r>
-        <w:rPr>
-          <w:rFonts w:ascii="Times New Roman" w:hAnsi="Times New Roman" w:cs="Times New Roman"/>
-          <w:sz w:val="24"/>
-          <w:szCs w:val="24"/>
-        </w:rPr>
-        <w:t xml:space="preserve"> e </w:t>
-      </w:r>
-      <w:proofErr w:type="spellStart"/>
-      <w:r>
-        <w:rPr>
-          <w:rFonts w:ascii="Times New Roman" w:hAnsi="Times New Roman" w:cs="Times New Roman"/>
-          <w:sz w:val="24"/>
-          <w:szCs w:val="24"/>
-        </w:rPr>
-        <w:t>Github</w:t>
-      </w:r>
-      <w:proofErr w:type="spellEnd"/>
-      <w:r>
-        <w:rPr>
-          <w:rFonts w:ascii="Times New Roman" w:hAnsi="Times New Roman" w:cs="Times New Roman"/>
-          <w:sz w:val="24"/>
-          <w:szCs w:val="24"/>
-        </w:rPr>
-        <w:t>.</w:t>
+        <w:lastRenderedPageBreak/>
+        <w:t>Java para desenvolvimento web com ferramentas SVN Subversion; Git e Github.</w:t>
       </w:r>
     </w:p>
     <w:p>
@@ -5035,72 +3417,8 @@
           <w:sz w:val="24"/>
           <w:szCs w:val="24"/>
         </w:rPr>
-        <w:t xml:space="preserve">Testes de Software com ferramentas </w:t>
-      </w:r>
-      <w:proofErr w:type="spellStart"/>
-      <w:r>
-        <w:rPr>
-          <w:rFonts w:ascii="Times New Roman" w:hAnsi="Times New Roman" w:cs="Times New Roman"/>
-          <w:sz w:val="24"/>
-          <w:szCs w:val="24"/>
-        </w:rPr>
-        <w:t>junit</w:t>
-      </w:r>
-      <w:proofErr w:type="spellEnd"/>
-      <w:r>
-        <w:rPr>
-          <w:rFonts w:ascii="Times New Roman" w:hAnsi="Times New Roman" w:cs="Times New Roman"/>
-          <w:sz w:val="24"/>
-          <w:szCs w:val="24"/>
-        </w:rPr>
-        <w:t xml:space="preserve">, </w:t>
-      </w:r>
-      <w:proofErr w:type="spellStart"/>
-      <w:r>
-        <w:rPr>
-          <w:rFonts w:ascii="Times New Roman" w:hAnsi="Times New Roman" w:cs="Times New Roman"/>
-          <w:sz w:val="24"/>
-          <w:szCs w:val="24"/>
-        </w:rPr>
-        <w:t>selenium</w:t>
-      </w:r>
-      <w:proofErr w:type="spellEnd"/>
-      <w:r>
-        <w:rPr>
-          <w:rFonts w:ascii="Times New Roman" w:hAnsi="Times New Roman" w:cs="Times New Roman"/>
-          <w:sz w:val="24"/>
-          <w:szCs w:val="24"/>
-        </w:rPr>
-        <w:t xml:space="preserve">, </w:t>
-      </w:r>
-      <w:proofErr w:type="spellStart"/>
-      <w:r>
-        <w:rPr>
-          <w:rFonts w:ascii="Times New Roman" w:hAnsi="Times New Roman" w:cs="Times New Roman"/>
-          <w:sz w:val="24"/>
-          <w:szCs w:val="24"/>
-        </w:rPr>
-        <w:t>mockito</w:t>
-      </w:r>
-      <w:proofErr w:type="spellEnd"/>
-      <w:r>
-        <w:rPr>
-          <w:rFonts w:ascii="Times New Roman" w:hAnsi="Times New Roman" w:cs="Times New Roman"/>
-          <w:sz w:val="24"/>
-          <w:szCs w:val="24"/>
-        </w:rPr>
-        <w:t xml:space="preserve"> e </w:t>
-      </w:r>
-      <w:proofErr w:type="spellStart"/>
-      <w:r>
-        <w:rPr>
-          <w:rFonts w:ascii="Times New Roman" w:hAnsi="Times New Roman" w:cs="Times New Roman"/>
-          <w:sz w:val="24"/>
-          <w:szCs w:val="24"/>
-        </w:rPr>
-        <w:t>Hamcrest</w:t>
-      </w:r>
-      <w:proofErr w:type="spellEnd"/>
+        <w:t>Testes de Software com ferramentas junit, selenium, mockito e Hamcrest</w:t>
+      </w:r>
     </w:p>
     <w:p>
       <w:pPr>
@@ -5147,25 +3465,7 @@
           <w:sz w:val="24"/>
           <w:szCs w:val="24"/>
         </w:rPr>
-        <w:t xml:space="preserve">Desenvolvimento Ágil de Software com </w:t>
-      </w:r>
-      <w:proofErr w:type="spellStart"/>
-      <w:r>
-        <w:rPr>
-          <w:rFonts w:ascii="Times New Roman" w:hAnsi="Times New Roman" w:cs="Times New Roman"/>
-          <w:sz w:val="24"/>
-          <w:szCs w:val="24"/>
-        </w:rPr>
-        <w:t>scrum</w:t>
-      </w:r>
-      <w:proofErr w:type="spellEnd"/>
-      <w:r>
-        <w:rPr>
-          <w:rFonts w:ascii="Times New Roman" w:hAnsi="Times New Roman" w:cs="Times New Roman"/>
-          <w:sz w:val="24"/>
-          <w:szCs w:val="24"/>
-        </w:rPr>
-        <w:t xml:space="preserve"> e formal com o processo unificado.</w:t>
+        <w:t>Desenvolvimento Ágil de Software com scrum e formal com o processo unificado.</w:t>
       </w:r>
     </w:p>
     <w:p>
@@ -5189,43 +3489,7 @@
           <w:sz w:val="24"/>
           <w:szCs w:val="24"/>
         </w:rPr>
-        <w:t xml:space="preserve">Arquitetura e design de projetos java com ferramentas </w:t>
-      </w:r>
-      <w:proofErr w:type="spellStart"/>
-      <w:r>
-        <w:rPr>
-          <w:rFonts w:ascii="Times New Roman" w:hAnsi="Times New Roman" w:cs="Times New Roman"/>
-          <w:sz w:val="24"/>
-          <w:szCs w:val="24"/>
-        </w:rPr>
-        <w:t>enterprise</w:t>
-      </w:r>
-      <w:proofErr w:type="spellEnd"/>
-      <w:r>
-        <w:rPr>
-          <w:rFonts w:ascii="Times New Roman" w:hAnsi="Times New Roman" w:cs="Times New Roman"/>
-          <w:sz w:val="24"/>
-          <w:szCs w:val="24"/>
-        </w:rPr>
-        <w:t xml:space="preserve"> </w:t>
-      </w:r>
-      <w:proofErr w:type="spellStart"/>
-      <w:r>
-        <w:rPr>
-          <w:rFonts w:ascii="Times New Roman" w:hAnsi="Times New Roman" w:cs="Times New Roman"/>
-          <w:sz w:val="24"/>
-          <w:szCs w:val="24"/>
-        </w:rPr>
-        <w:t>architect</w:t>
-      </w:r>
-      <w:proofErr w:type="spellEnd"/>
-      <w:r>
-        <w:rPr>
-          <w:rFonts w:ascii="Times New Roman" w:hAnsi="Times New Roman" w:cs="Times New Roman"/>
-          <w:sz w:val="24"/>
-          <w:szCs w:val="24"/>
-        </w:rPr>
-        <w:t>-EA</w:t>
+        <w:t>Arquitetura e design de projetos java com ferramentas enterprise architect-EA</w:t>
       </w:r>
     </w:p>
     <w:p>
@@ -5249,54 +3513,8 @@
           <w:sz w:val="24"/>
           <w:szCs w:val="24"/>
         </w:rPr>
-        <w:t xml:space="preserve">Oracle </w:t>
-      </w:r>
-      <w:proofErr w:type="spellStart"/>
-      <w:r>
-        <w:rPr>
-          <w:rFonts w:ascii="Times New Roman" w:hAnsi="Times New Roman" w:cs="Times New Roman"/>
-          <w:sz w:val="24"/>
-          <w:szCs w:val="24"/>
-        </w:rPr>
-        <w:t>Certified</w:t>
-      </w:r>
-      <w:proofErr w:type="spellEnd"/>
-      <w:r>
-        <w:rPr>
-          <w:rFonts w:ascii="Times New Roman" w:hAnsi="Times New Roman" w:cs="Times New Roman"/>
-          <w:sz w:val="24"/>
-          <w:szCs w:val="24"/>
-        </w:rPr>
-        <w:t xml:space="preserve"> </w:t>
-      </w:r>
-      <w:proofErr w:type="spellStart"/>
-      <w:r>
-        <w:rPr>
-          <w:rFonts w:ascii="Times New Roman" w:hAnsi="Times New Roman" w:cs="Times New Roman"/>
-          <w:sz w:val="24"/>
-          <w:szCs w:val="24"/>
-        </w:rPr>
-        <w:t>Associate</w:t>
-      </w:r>
-      <w:proofErr w:type="spellEnd"/>
-      <w:r>
-        <w:rPr>
-          <w:rFonts w:ascii="Times New Roman" w:hAnsi="Times New Roman" w:cs="Times New Roman"/>
-          <w:sz w:val="24"/>
-          <w:szCs w:val="24"/>
-        </w:rPr>
-        <w:t xml:space="preserve">, java SE 8 </w:t>
-      </w:r>
-      <w:proofErr w:type="spellStart"/>
-      <w:r>
-        <w:rPr>
-          <w:rFonts w:ascii="Times New Roman" w:hAnsi="Times New Roman" w:cs="Times New Roman"/>
-          <w:sz w:val="24"/>
-          <w:szCs w:val="24"/>
-        </w:rPr>
-        <w:t>Programmer</w:t>
-      </w:r>
-      <w:proofErr w:type="spellEnd"/>
+        <w:t>Oracle Certified Associate, java SE 8 Programmer</w:t>
+      </w:r>
     </w:p>
     <w:p>
       <w:pPr>

</xml_diff>